<commit_message>
A triangle and we did other stuff
</commit_message>
<xml_diff>
--- a/6028_Graph_1/D2D/W01/Lesson Plan, INFO-6028, day 1.docx
+++ b/6028_Graph_1/D2D/W01/Lesson Plan, INFO-6028, day 1.docx
@@ -1,6 +1,6 @@
 
 <file path=word/document.xml><?xml version="1.0" encoding="utf-8"?>
-<w:document xmlns:ve="http://schemas.openxmlformats.org/markup-compatibility/2006" xmlns:o="urn:schemas-microsoft-com:office:office" xmlns:r="http://schemas.openxmlformats.org/officeDocument/2006/relationships" xmlns:m="http://schemas.openxmlformats.org/officeDocument/2006/math" xmlns:v="urn:schemas-microsoft-com:vml" xmlns:wp="http://schemas.openxmlformats.org/drawingml/2006/wordprocessingDrawing" xmlns:w10="urn:schemas-microsoft-com:office:word" xmlns:w="http://schemas.openxmlformats.org/wordprocessingml/2006/main" xmlns:wne="http://schemas.microsoft.com/office/word/2006/wordml">
+<w:document xmlns:wpc="http://schemas.microsoft.com/office/word/2010/wordprocessingCanvas" xmlns:cx="http://schemas.microsoft.com/office/drawing/2014/chartex" xmlns:cx1="http://schemas.microsoft.com/office/drawing/2015/9/8/chartex" xmlns:cx2="http://schemas.microsoft.com/office/drawing/2015/10/21/chartex" xmlns:cx3="http://schemas.microsoft.com/office/drawing/2016/5/9/chartex" xmlns:cx4="http://schemas.microsoft.com/office/drawing/2016/5/10/chartex" xmlns:cx5="http://schemas.microsoft.com/office/drawing/2016/5/11/chartex" xmlns:cx6="http://schemas.microsoft.com/office/drawing/2016/5/12/chartex" xmlns:cx7="http://schemas.microsoft.com/office/drawing/2016/5/13/chartex" xmlns:cx8="http://schemas.microsoft.com/office/drawing/2016/5/14/chartex" xmlns:mc="http://schemas.openxmlformats.org/markup-compatibility/2006" xmlns:aink="http://schemas.microsoft.com/office/drawing/2016/ink" xmlns:am3d="http://schemas.microsoft.com/office/drawing/2017/model3d" xmlns:o="urn:schemas-microsoft-com:office:office" xmlns:oel="http://schemas.microsoft.com/office/2019/extlst" xmlns:r="http://schemas.openxmlformats.org/officeDocument/2006/relationships" xmlns:m="http://schemas.openxmlformats.org/officeDocument/2006/math" xmlns:v="urn:schemas-microsoft-com:vml" xmlns:wp14="http://schemas.microsoft.com/office/word/2010/wordprocessingDrawing" xmlns:wp="http://schemas.openxmlformats.org/drawingml/2006/wordprocessingDrawing" xmlns:w10="urn:schemas-microsoft-com:office:word" xmlns:w="http://schemas.openxmlformats.org/wordprocessingml/2006/main" xmlns:w14="http://schemas.microsoft.com/office/word/2010/wordml" xmlns:w15="http://schemas.microsoft.com/office/word/2012/wordml" xmlns:w16cex="http://schemas.microsoft.com/office/word/2018/wordml/cex" xmlns:w16cid="http://schemas.microsoft.com/office/word/2016/wordml/cid" xmlns:w16="http://schemas.microsoft.com/office/word/2018/wordml" xmlns:w16sdtdh="http://schemas.microsoft.com/office/word/2020/wordml/sdtdatahash" xmlns:w16se="http://schemas.microsoft.com/office/word/2015/wordml/symex" xmlns:wpg="http://schemas.microsoft.com/office/word/2010/wordprocessingGroup" xmlns:wpi="http://schemas.microsoft.com/office/word/2010/wordprocessingInk" xmlns:wne="http://schemas.microsoft.com/office/word/2006/wordml" xmlns:wps="http://schemas.microsoft.com/office/word/2010/wordprocessingShape" mc:Ignorable="w14 w15 w16se w16cid w16 w16cex w16sdtdh wp14">
   <w:body>
     <w:p>
       <w:pPr>
@@ -243,18 +243,8 @@
           <w:sz w:val="24"/>
           <w:szCs w:val="28"/>
         </w:rPr>
-        <w:t xml:space="preserve">Get GLFW – </w:t>
-      </w:r>
-      <w:proofErr w:type="spellStart"/>
-      <w:r>
-        <w:rPr>
-          <w:rFonts w:ascii="Courier New" w:hAnsi="Courier New" w:cs="Courier New"/>
-          <w:sz w:val="24"/>
-          <w:szCs w:val="28"/>
-        </w:rPr>
-        <w:t>dlls</w:t>
-      </w:r>
-      <w:proofErr w:type="spellEnd"/>
+        <w:t>Get GLFW – dlls</w:t>
+      </w:r>
     </w:p>
     <w:p>
       <w:pPr>
@@ -322,25 +312,7 @@
           <w:sz w:val="24"/>
           <w:szCs w:val="28"/>
         </w:rPr>
-        <w:t>$(</w:t>
-      </w:r>
-      <w:proofErr w:type="spellStart"/>
-      <w:r>
-        <w:rPr>
-          <w:rFonts w:ascii="Courier New" w:hAnsi="Courier New" w:cs="Courier New"/>
-          <w:sz w:val="24"/>
-          <w:szCs w:val="28"/>
-        </w:rPr>
-        <w:t>ProjectDir</w:t>
-      </w:r>
-      <w:proofErr w:type="spellEnd"/>
-      <w:r>
-        <w:rPr>
-          <w:rFonts w:ascii="Courier New" w:hAnsi="Courier New" w:cs="Courier New"/>
-          <w:sz w:val="24"/>
-          <w:szCs w:val="28"/>
-        </w:rPr>
-        <w:t>)\include</w:t>
+        <w:t>$(ProjectDir)\include</w:t>
       </w:r>
     </w:p>
     <w:p>
@@ -363,25 +335,7 @@
           <w:sz w:val="24"/>
           <w:szCs w:val="28"/>
         </w:rPr>
-        <w:t>$(</w:t>
-      </w:r>
-      <w:proofErr w:type="spellStart"/>
-      <w:r>
-        <w:rPr>
-          <w:rFonts w:ascii="Courier New" w:hAnsi="Courier New" w:cs="Courier New"/>
-          <w:sz w:val="24"/>
-          <w:szCs w:val="28"/>
-        </w:rPr>
-        <w:t>ProjectDir</w:t>
-      </w:r>
-      <w:proofErr w:type="spellEnd"/>
-      <w:r>
-        <w:rPr>
-          <w:rFonts w:ascii="Courier New" w:hAnsi="Courier New" w:cs="Courier New"/>
-          <w:sz w:val="24"/>
-          <w:szCs w:val="28"/>
-        </w:rPr>
-        <w:t>)\lib\x86</w:t>
+        <w:t>$(ProjectDir)\lib\x86</w:t>
       </w:r>
       <w:r>
         <w:rPr>
@@ -421,25 +375,7 @@
           <w:sz w:val="24"/>
           <w:szCs w:val="28"/>
         </w:rPr>
-        <w:t>$(</w:t>
-      </w:r>
-      <w:proofErr w:type="spellStart"/>
-      <w:r>
-        <w:rPr>
-          <w:rFonts w:ascii="Courier New" w:hAnsi="Courier New" w:cs="Courier New"/>
-          <w:sz w:val="24"/>
-          <w:szCs w:val="28"/>
-        </w:rPr>
-        <w:t>ProjectDir</w:t>
-      </w:r>
-      <w:proofErr w:type="spellEnd"/>
-      <w:r>
-        <w:rPr>
-          <w:rFonts w:ascii="Courier New" w:hAnsi="Courier New" w:cs="Courier New"/>
-          <w:sz w:val="24"/>
-          <w:szCs w:val="28"/>
-        </w:rPr>
-        <w:t>)\lib\x64</w:t>
+        <w:t>$(ProjectDir)\lib\x64</w:t>
       </w:r>
       <w:r>
         <w:rPr>
@@ -510,18 +446,8 @@
           <w:sz w:val="24"/>
           <w:szCs w:val="28"/>
         </w:rPr>
-        <w:t xml:space="preserve">Download </w:t>
-      </w:r>
-      <w:proofErr w:type="spellStart"/>
-      <w:r>
-        <w:rPr>
-          <w:rFonts w:ascii="Courier New" w:hAnsi="Courier New" w:cs="Courier New"/>
-          <w:sz w:val="24"/>
-          <w:szCs w:val="28"/>
-        </w:rPr>
-        <w:t>glm</w:t>
-      </w:r>
-      <w:proofErr w:type="spellEnd"/>
+        <w:t>Download glm</w:t>
+      </w:r>
     </w:p>
     <w:p>
       <w:pPr>
@@ -543,25 +469,7 @@
           <w:sz w:val="24"/>
           <w:szCs w:val="28"/>
         </w:rPr>
-        <w:t>#include &lt;</w:t>
-      </w:r>
-      <w:proofErr w:type="spellStart"/>
-      <w:r>
-        <w:rPr>
-          <w:rFonts w:ascii="Courier New" w:hAnsi="Courier New" w:cs="Courier New"/>
-          <w:sz w:val="24"/>
-          <w:szCs w:val="28"/>
-        </w:rPr>
-        <w:t>glm</w:t>
-      </w:r>
-      <w:proofErr w:type="spellEnd"/>
-      <w:r>
-        <w:rPr>
-          <w:rFonts w:ascii="Courier New" w:hAnsi="Courier New" w:cs="Courier New"/>
-          <w:sz w:val="24"/>
-          <w:szCs w:val="28"/>
-        </w:rPr>
-        <w:t>/glm.hpp&gt;</w:t>
+        <w:t>#include &lt;glm/glm.hpp&gt;</w:t>
       </w:r>
     </w:p>
     <w:p>
@@ -584,43 +492,7 @@
           <w:sz w:val="24"/>
           <w:szCs w:val="28"/>
         </w:rPr>
-        <w:t>#include &lt;</w:t>
-      </w:r>
-      <w:proofErr w:type="spellStart"/>
-      <w:r>
-        <w:rPr>
-          <w:rFonts w:ascii="Courier New" w:hAnsi="Courier New" w:cs="Courier New"/>
-          <w:sz w:val="24"/>
-          <w:szCs w:val="28"/>
-        </w:rPr>
-        <w:t>glm</w:t>
-      </w:r>
-      <w:proofErr w:type="spellEnd"/>
-      <w:r>
-        <w:rPr>
-          <w:rFonts w:ascii="Courier New" w:hAnsi="Courier New" w:cs="Courier New"/>
-          <w:sz w:val="24"/>
-          <w:szCs w:val="28"/>
-        </w:rPr>
-        <w:t xml:space="preserve">/vec3.hpp&gt; // </w:t>
-      </w:r>
-      <w:proofErr w:type="spellStart"/>
-      <w:r>
-        <w:rPr>
-          <w:rFonts w:ascii="Courier New" w:hAnsi="Courier New" w:cs="Courier New"/>
-          <w:sz w:val="24"/>
-          <w:szCs w:val="28"/>
-        </w:rPr>
-        <w:t>glm</w:t>
-      </w:r>
-      <w:proofErr w:type="spellEnd"/>
-      <w:r>
-        <w:rPr>
-          <w:rFonts w:ascii="Courier New" w:hAnsi="Courier New" w:cs="Courier New"/>
-          <w:sz w:val="24"/>
-          <w:szCs w:val="28"/>
-        </w:rPr>
-        <w:t>::vec3</w:t>
+        <w:t>#include &lt;glm/vec3.hpp&gt; // glm::vec3</w:t>
       </w:r>
     </w:p>
     <w:p>
@@ -643,43 +515,7 @@
           <w:sz w:val="24"/>
           <w:szCs w:val="28"/>
         </w:rPr>
-        <w:t>#include &lt;</w:t>
-      </w:r>
-      <w:proofErr w:type="spellStart"/>
-      <w:r>
-        <w:rPr>
-          <w:rFonts w:ascii="Courier New" w:hAnsi="Courier New" w:cs="Courier New"/>
-          <w:sz w:val="24"/>
-          <w:szCs w:val="28"/>
-        </w:rPr>
-        <w:t>glm</w:t>
-      </w:r>
-      <w:proofErr w:type="spellEnd"/>
-      <w:r>
-        <w:rPr>
-          <w:rFonts w:ascii="Courier New" w:hAnsi="Courier New" w:cs="Courier New"/>
-          <w:sz w:val="24"/>
-          <w:szCs w:val="28"/>
-        </w:rPr>
-        <w:t xml:space="preserve">/vec4.hpp&gt; // </w:t>
-      </w:r>
-      <w:proofErr w:type="spellStart"/>
-      <w:r>
-        <w:rPr>
-          <w:rFonts w:ascii="Courier New" w:hAnsi="Courier New" w:cs="Courier New"/>
-          <w:sz w:val="24"/>
-          <w:szCs w:val="28"/>
-        </w:rPr>
-        <w:t>glm</w:t>
-      </w:r>
-      <w:proofErr w:type="spellEnd"/>
-      <w:r>
-        <w:rPr>
-          <w:rFonts w:ascii="Courier New" w:hAnsi="Courier New" w:cs="Courier New"/>
-          <w:sz w:val="24"/>
-          <w:szCs w:val="28"/>
-        </w:rPr>
-        <w:t>::vec4</w:t>
+        <w:t>#include &lt;glm/vec4.hpp&gt; // glm::vec4</w:t>
       </w:r>
     </w:p>
     <w:p>
@@ -702,43 +538,7 @@
           <w:sz w:val="24"/>
           <w:szCs w:val="28"/>
         </w:rPr>
-        <w:t>#include &lt;</w:t>
-      </w:r>
-      <w:proofErr w:type="spellStart"/>
-      <w:r>
-        <w:rPr>
-          <w:rFonts w:ascii="Courier New" w:hAnsi="Courier New" w:cs="Courier New"/>
-          <w:sz w:val="24"/>
-          <w:szCs w:val="28"/>
-        </w:rPr>
-        <w:t>glm</w:t>
-      </w:r>
-      <w:proofErr w:type="spellEnd"/>
-      <w:r>
-        <w:rPr>
-          <w:rFonts w:ascii="Courier New" w:hAnsi="Courier New" w:cs="Courier New"/>
-          <w:sz w:val="24"/>
-          <w:szCs w:val="28"/>
-        </w:rPr>
-        <w:t xml:space="preserve">/mat4x4.hpp&gt; // </w:t>
-      </w:r>
-      <w:proofErr w:type="spellStart"/>
-      <w:r>
-        <w:rPr>
-          <w:rFonts w:ascii="Courier New" w:hAnsi="Courier New" w:cs="Courier New"/>
-          <w:sz w:val="24"/>
-          <w:szCs w:val="28"/>
-        </w:rPr>
-        <w:t>glm</w:t>
-      </w:r>
-      <w:proofErr w:type="spellEnd"/>
-      <w:r>
-        <w:rPr>
-          <w:rFonts w:ascii="Courier New" w:hAnsi="Courier New" w:cs="Courier New"/>
-          <w:sz w:val="24"/>
-          <w:szCs w:val="28"/>
-        </w:rPr>
-        <w:t>::mat4</w:t>
+        <w:t>#include &lt;glm/mat4x4.hpp&gt; // glm::mat4</w:t>
       </w:r>
     </w:p>
     <w:p>
@@ -761,43 +561,7 @@
           <w:sz w:val="24"/>
           <w:szCs w:val="28"/>
         </w:rPr>
-        <w:t>#include &lt;</w:t>
-      </w:r>
-      <w:proofErr w:type="spellStart"/>
-      <w:r>
-        <w:rPr>
-          <w:rFonts w:ascii="Courier New" w:hAnsi="Courier New" w:cs="Courier New"/>
-          <w:sz w:val="24"/>
-          <w:szCs w:val="28"/>
-        </w:rPr>
-        <w:t>glm</w:t>
-      </w:r>
-      <w:proofErr w:type="spellEnd"/>
-      <w:r>
-        <w:rPr>
-          <w:rFonts w:ascii="Courier New" w:hAnsi="Courier New" w:cs="Courier New"/>
-          <w:sz w:val="24"/>
-          <w:szCs w:val="28"/>
-        </w:rPr>
-        <w:t>/</w:t>
-      </w:r>
-      <w:proofErr w:type="spellStart"/>
-      <w:r>
-        <w:rPr>
-          <w:rFonts w:ascii="Courier New" w:hAnsi="Courier New" w:cs="Courier New"/>
-          <w:sz w:val="24"/>
-          <w:szCs w:val="28"/>
-        </w:rPr>
-        <w:t>gtc</w:t>
-      </w:r>
-      <w:proofErr w:type="spellEnd"/>
-      <w:r>
-        <w:rPr>
-          <w:rFonts w:ascii="Courier New" w:hAnsi="Courier New" w:cs="Courier New"/>
-          <w:sz w:val="24"/>
-          <w:szCs w:val="28"/>
-        </w:rPr>
-        <w:t xml:space="preserve">/matrix_transform.hpp&gt; </w:t>
+        <w:t xml:space="preserve">#include &lt;glm/gtc/matrix_transform.hpp&gt; </w:t>
       </w:r>
       <w:r>
         <w:rPr>
@@ -806,79 +570,7 @@
           <w:szCs w:val="28"/>
         </w:rPr>
         <w:br/>
-        <w:t xml:space="preserve">// </w:t>
-      </w:r>
-      <w:proofErr w:type="spellStart"/>
-      <w:r>
-        <w:rPr>
-          <w:rFonts w:ascii="Courier New" w:hAnsi="Courier New" w:cs="Courier New"/>
-          <w:sz w:val="24"/>
-          <w:szCs w:val="28"/>
-        </w:rPr>
-        <w:t>glm</w:t>
-      </w:r>
-      <w:proofErr w:type="spellEnd"/>
-      <w:r>
-        <w:rPr>
-          <w:rFonts w:ascii="Courier New" w:hAnsi="Courier New" w:cs="Courier New"/>
-          <w:sz w:val="24"/>
-          <w:szCs w:val="28"/>
-        </w:rPr>
-        <w:t xml:space="preserve">::translate, </w:t>
-      </w:r>
-      <w:proofErr w:type="spellStart"/>
-      <w:r>
-        <w:rPr>
-          <w:rFonts w:ascii="Courier New" w:hAnsi="Courier New" w:cs="Courier New"/>
-          <w:sz w:val="24"/>
-          <w:szCs w:val="28"/>
-        </w:rPr>
-        <w:t>glm</w:t>
-      </w:r>
-      <w:proofErr w:type="spellEnd"/>
-      <w:r>
-        <w:rPr>
-          <w:rFonts w:ascii="Courier New" w:hAnsi="Courier New" w:cs="Courier New"/>
-          <w:sz w:val="24"/>
-          <w:szCs w:val="28"/>
-        </w:rPr>
-        <w:t xml:space="preserve">::rotate, </w:t>
-      </w:r>
-      <w:proofErr w:type="spellStart"/>
-      <w:r>
-        <w:rPr>
-          <w:rFonts w:ascii="Courier New" w:hAnsi="Courier New" w:cs="Courier New"/>
-          <w:sz w:val="24"/>
-          <w:szCs w:val="28"/>
-        </w:rPr>
-        <w:t>glm</w:t>
-      </w:r>
-      <w:proofErr w:type="spellEnd"/>
-      <w:r>
-        <w:rPr>
-          <w:rFonts w:ascii="Courier New" w:hAnsi="Courier New" w:cs="Courier New"/>
-          <w:sz w:val="24"/>
-          <w:szCs w:val="28"/>
-        </w:rPr>
-        <w:t xml:space="preserve">::scale, </w:t>
-      </w:r>
-      <w:proofErr w:type="spellStart"/>
-      <w:r>
-        <w:rPr>
-          <w:rFonts w:ascii="Courier New" w:hAnsi="Courier New" w:cs="Courier New"/>
-          <w:sz w:val="24"/>
-          <w:szCs w:val="28"/>
-        </w:rPr>
-        <w:t>glm</w:t>
-      </w:r>
-      <w:proofErr w:type="spellEnd"/>
-      <w:r>
-        <w:rPr>
-          <w:rFonts w:ascii="Courier New" w:hAnsi="Courier New" w:cs="Courier New"/>
-          <w:sz w:val="24"/>
-          <w:szCs w:val="28"/>
-        </w:rPr>
-        <w:t>::perspective</w:t>
+        <w:t>// glm::translate, glm::rotate, glm::scale, glm::perspective</w:t>
       </w:r>
     </w:p>
     <w:p>
@@ -901,72 +593,8 @@
           <w:sz w:val="24"/>
           <w:szCs w:val="28"/>
         </w:rPr>
-        <w:t>#include &lt;</w:t>
-      </w:r>
-      <w:proofErr w:type="spellStart"/>
-      <w:r>
-        <w:rPr>
-          <w:rFonts w:ascii="Courier New" w:hAnsi="Courier New" w:cs="Courier New"/>
-          <w:sz w:val="24"/>
-          <w:szCs w:val="28"/>
-        </w:rPr>
-        <w:t>glm</w:t>
-      </w:r>
-      <w:proofErr w:type="spellEnd"/>
-      <w:r>
-        <w:rPr>
-          <w:rFonts w:ascii="Courier New" w:hAnsi="Courier New" w:cs="Courier New"/>
-          <w:sz w:val="24"/>
-          <w:szCs w:val="28"/>
-        </w:rPr>
-        <w:t>/</w:t>
-      </w:r>
-      <w:proofErr w:type="spellStart"/>
-      <w:r>
-        <w:rPr>
-          <w:rFonts w:ascii="Courier New" w:hAnsi="Courier New" w:cs="Courier New"/>
-          <w:sz w:val="24"/>
-          <w:szCs w:val="28"/>
-        </w:rPr>
-        <w:t>gtc</w:t>
-      </w:r>
-      <w:proofErr w:type="spellEnd"/>
-      <w:r>
-        <w:rPr>
-          <w:rFonts w:ascii="Courier New" w:hAnsi="Courier New" w:cs="Courier New"/>
-          <w:sz w:val="24"/>
-          <w:szCs w:val="28"/>
-        </w:rPr>
-        <w:t xml:space="preserve">/type_ptr.hpp&gt; // </w:t>
-      </w:r>
-      <w:proofErr w:type="spellStart"/>
-      <w:r>
-        <w:rPr>
-          <w:rFonts w:ascii="Courier New" w:hAnsi="Courier New" w:cs="Courier New"/>
-          <w:sz w:val="24"/>
-          <w:szCs w:val="28"/>
-        </w:rPr>
-        <w:t>glm</w:t>
-      </w:r>
-      <w:proofErr w:type="spellEnd"/>
-      <w:r>
-        <w:rPr>
-          <w:rFonts w:ascii="Courier New" w:hAnsi="Courier New" w:cs="Courier New"/>
-          <w:sz w:val="24"/>
-          <w:szCs w:val="28"/>
-        </w:rPr>
-        <w:t>::</w:t>
-      </w:r>
-      <w:proofErr w:type="spellStart"/>
-      <w:r>
-        <w:rPr>
-          <w:rFonts w:ascii="Courier New" w:hAnsi="Courier New" w:cs="Courier New"/>
-          <w:sz w:val="24"/>
-          <w:szCs w:val="28"/>
-        </w:rPr>
-        <w:t>value_ptr</w:t>
-      </w:r>
-      <w:proofErr w:type="spellEnd"/>
+        <w:t>#include &lt;glm/gtc/type_ptr.hpp&gt; // glm::value_ptr</w:t>
+      </w:r>
     </w:p>
     <w:p>
       <w:pPr>
@@ -990,7 +618,6 @@
         </w:rPr>
         <w:t>Change “</w:t>
       </w:r>
-      <w:proofErr w:type="spellStart"/>
       <w:r>
         <w:rPr>
           <w:rFonts w:ascii="Courier New" w:hAnsi="Courier New" w:cs="Courier New"/>
@@ -999,9 +626,22 @@
           <w:szCs w:val="20"/>
           <w:shd w:val="clear" w:color="auto" w:fill="F2F2F2"/>
         </w:rPr>
-        <w:t>gladLoadGL</w:t>
-      </w:r>
-      <w:proofErr w:type="spellEnd"/>
+        <w:t>gladLoadGL(</w:t>
+      </w:r>
+      <w:hyperlink r:id="rId5" w:anchor="ga35f1837e6f666781842483937612f163" w:history="1">
+        <w:r>
+          <w:rPr>
+            <w:rStyle w:val="Hyperlink"/>
+            <w:rFonts w:ascii="Courier New" w:hAnsi="Courier New" w:cs="Courier New"/>
+            <w:color w:val="E64500"/>
+            <w:sz w:val="20"/>
+            <w:szCs w:val="20"/>
+            <w:u w:val="none"/>
+            <w:shd w:val="clear" w:color="auto" w:fill="F2F2F2"/>
+          </w:rPr>
+          <w:t>glfwGetProcAddress</w:t>
+        </w:r>
+      </w:hyperlink>
       <w:r>
         <w:rPr>
           <w:rFonts w:ascii="Courier New" w:hAnsi="Courier New" w:cs="Courier New"/>
@@ -1010,33 +650,15 @@
           <w:szCs w:val="20"/>
           <w:shd w:val="clear" w:color="auto" w:fill="F2F2F2"/>
         </w:rPr>
-        <w:t>(</w:t>
-      </w:r>
-      <w:proofErr w:type="spellStart"/>
-      <w:r>
-        <w:fldChar w:fldCharType="begin"/>
-      </w:r>
-      <w:r>
-        <w:instrText xml:space="preserve"> HYPERLINK "https://www.glfw.org/docs/latest/group__context.html" \l "ga35f1837e6f666781842483937612f163" </w:instrText>
-      </w:r>
-      <w:r>
-        <w:fldChar w:fldCharType="separate"/>
-      </w:r>
-      <w:r>
-        <w:rPr>
-          <w:rStyle w:val="Hyperlink"/>
-          <w:rFonts w:ascii="Courier New" w:hAnsi="Courier New" w:cs="Courier New"/>
-          <w:color w:val="E64500"/>
-          <w:sz w:val="20"/>
-          <w:szCs w:val="20"/>
-          <w:u w:val="none"/>
-          <w:shd w:val="clear" w:color="auto" w:fill="F2F2F2"/>
-        </w:rPr>
-        <w:t>glfwGetProcAddress</w:t>
-      </w:r>
-      <w:proofErr w:type="spellEnd"/>
-      <w:r>
-        <w:fldChar w:fldCharType="end"/>
+        <w:t>);”</w:t>
+      </w:r>
+      <w:r>
+        <w:rPr>
+          <w:rFonts w:ascii="Courier New" w:hAnsi="Courier New" w:cs="Courier New"/>
+          <w:sz w:val="24"/>
+          <w:szCs w:val="28"/>
+        </w:rPr>
+        <w:t xml:space="preserve"> to</w:t>
       </w:r>
       <w:r>
         <w:rPr>
@@ -1046,16 +668,23 @@
           <w:szCs w:val="20"/>
           <w:shd w:val="clear" w:color="auto" w:fill="F2F2F2"/>
         </w:rPr>
-        <w:t>);”</w:t>
-      </w:r>
-      <w:r>
-        <w:rPr>
-          <w:rFonts w:ascii="Courier New" w:hAnsi="Courier New" w:cs="Courier New"/>
-          <w:sz w:val="24"/>
-          <w:szCs w:val="28"/>
-        </w:rPr>
-        <w:t xml:space="preserve"> to</w:t>
-      </w:r>
+        <w:t xml:space="preserve"> </w:t>
+      </w:r>
+    </w:p>
+    <w:p>
+      <w:pPr>
+        <w:pStyle w:val="ListParagraph"/>
+        <w:numPr>
+          <w:ilvl w:val="1"/>
+          <w:numId w:val="3"/>
+        </w:numPr>
+        <w:spacing w:after="0" w:line="240" w:lineRule="auto"/>
+        <w:rPr>
+          <w:rFonts w:ascii="Courier New" w:hAnsi="Courier New" w:cs="Courier New"/>
+          <w:sz w:val="24"/>
+          <w:szCs w:val="28"/>
+        </w:rPr>
+      </w:pPr>
       <w:r>
         <w:rPr>
           <w:rFonts w:ascii="Courier New" w:hAnsi="Courier New" w:cs="Courier New"/>
@@ -1064,24 +693,22 @@
           <w:szCs w:val="20"/>
           <w:shd w:val="clear" w:color="auto" w:fill="F2F2F2"/>
         </w:rPr>
-        <w:t xml:space="preserve"> </w:t>
-      </w:r>
-    </w:p>
-    <w:p>
-      <w:pPr>
-        <w:pStyle w:val="ListParagraph"/>
-        <w:numPr>
-          <w:ilvl w:val="1"/>
-          <w:numId w:val="3"/>
-        </w:numPr>
-        <w:spacing w:after="0" w:line="240" w:lineRule="auto"/>
-        <w:rPr>
-          <w:rFonts w:ascii="Courier New" w:hAnsi="Courier New" w:cs="Courier New"/>
-          <w:sz w:val="24"/>
-          <w:szCs w:val="28"/>
-        </w:rPr>
-      </w:pPr>
-      <w:proofErr w:type="spellStart"/>
+        <w:t>gladLoadGL(</w:t>
+      </w:r>
+      <w:hyperlink r:id="rId6" w:anchor="ga35f1837e6f666781842483937612f163" w:history="1">
+        <w:r>
+          <w:rPr>
+            <w:rStyle w:val="Hyperlink"/>
+            <w:rFonts w:ascii="Courier New" w:hAnsi="Courier New" w:cs="Courier New"/>
+            <w:color w:val="E64500"/>
+            <w:sz w:val="20"/>
+            <w:szCs w:val="20"/>
+            <w:u w:val="none"/>
+            <w:shd w:val="clear" w:color="auto" w:fill="F2F2F2"/>
+          </w:rPr>
+          <w:t>glfwGetProcAddress</w:t>
+        </w:r>
+      </w:hyperlink>
       <w:r>
         <w:rPr>
           <w:rFonts w:ascii="Courier New" w:hAnsi="Courier New" w:cs="Courier New"/>
@@ -1090,53 +717,6 @@
           <w:szCs w:val="20"/>
           <w:shd w:val="clear" w:color="auto" w:fill="F2F2F2"/>
         </w:rPr>
-        <w:t>gladLoadGL</w:t>
-      </w:r>
-      <w:proofErr w:type="spellEnd"/>
-      <w:r>
-        <w:rPr>
-          <w:rFonts w:ascii="Courier New" w:hAnsi="Courier New" w:cs="Courier New"/>
-          <w:color w:val="4D4D4D"/>
-          <w:sz w:val="20"/>
-          <w:szCs w:val="20"/>
-          <w:shd w:val="clear" w:color="auto" w:fill="F2F2F2"/>
-        </w:rPr>
-        <w:t>(</w:t>
-      </w:r>
-      <w:proofErr w:type="spellStart"/>
-      <w:r>
-        <w:fldChar w:fldCharType="begin"/>
-      </w:r>
-      <w:r>
-        <w:instrText xml:space="preserve"> HYPERLINK "https://www.glfw.org/docs/latest/group__context.html" \l "ga35f1837e6f666781842483937612f163" </w:instrText>
-      </w:r>
-      <w:r>
-        <w:fldChar w:fldCharType="separate"/>
-      </w:r>
-      <w:r>
-        <w:rPr>
-          <w:rStyle w:val="Hyperlink"/>
-          <w:rFonts w:ascii="Courier New" w:hAnsi="Courier New" w:cs="Courier New"/>
-          <w:color w:val="E64500"/>
-          <w:sz w:val="20"/>
-          <w:szCs w:val="20"/>
-          <w:u w:val="none"/>
-          <w:shd w:val="clear" w:color="auto" w:fill="F2F2F2"/>
-        </w:rPr>
-        <w:t>glfwGetProcAddress</w:t>
-      </w:r>
-      <w:proofErr w:type="spellEnd"/>
-      <w:r>
-        <w:fldChar w:fldCharType="end"/>
-      </w:r>
-      <w:r>
-        <w:rPr>
-          <w:rFonts w:ascii="Courier New" w:hAnsi="Courier New" w:cs="Courier New"/>
-          <w:color w:val="4D4D4D"/>
-          <w:sz w:val="20"/>
-          <w:szCs w:val="20"/>
-          <w:shd w:val="clear" w:color="auto" w:fill="F2F2F2"/>
-        </w:rPr>
         <w:t>);</w:t>
       </w:r>
     </w:p>
@@ -1191,25 +771,7 @@
           <w:sz w:val="24"/>
           <w:szCs w:val="28"/>
         </w:rPr>
-        <w:t>Go to the “glad” page and download the package. We need “</w:t>
-      </w:r>
-      <w:proofErr w:type="spellStart"/>
-      <w:r>
-        <w:rPr>
-          <w:rFonts w:ascii="Courier New" w:hAnsi="Courier New" w:cs="Courier New"/>
-          <w:sz w:val="24"/>
-          <w:szCs w:val="28"/>
-        </w:rPr>
-        <w:t>glad.c</w:t>
-      </w:r>
-      <w:proofErr w:type="spellEnd"/>
-      <w:r>
-        <w:rPr>
-          <w:rFonts w:ascii="Courier New" w:hAnsi="Courier New" w:cs="Courier New"/>
-          <w:sz w:val="24"/>
-          <w:szCs w:val="28"/>
-        </w:rPr>
-        <w:t>”</w:t>
+        <w:t>Go to the “glad” page and download the package. We need “glad.c”</w:t>
       </w:r>
     </w:p>
     <w:p>
@@ -1232,25 +794,7 @@
           <w:sz w:val="24"/>
           <w:szCs w:val="28"/>
         </w:rPr>
-        <w:t>Add “</w:t>
-      </w:r>
-      <w:proofErr w:type="spellStart"/>
-      <w:r>
-        <w:rPr>
-          <w:rFonts w:ascii="Courier New" w:hAnsi="Courier New" w:cs="Courier New"/>
-          <w:sz w:val="24"/>
-          <w:szCs w:val="28"/>
-        </w:rPr>
-        <w:t>glad.c</w:t>
-      </w:r>
-      <w:proofErr w:type="spellEnd"/>
-      <w:r>
-        <w:rPr>
-          <w:rFonts w:ascii="Courier New" w:hAnsi="Courier New" w:cs="Courier New"/>
-          <w:sz w:val="24"/>
-          <w:szCs w:val="28"/>
-        </w:rPr>
-        <w:t>” to the project</w:t>
+        <w:t>Add “glad.c” to the project</w:t>
       </w:r>
     </w:p>
     <w:p>
@@ -1273,9 +817,31 @@
           <w:sz w:val="24"/>
           <w:szCs w:val="28"/>
         </w:rPr>
-        <w:t xml:space="preserve">Replacing </w:t>
-      </w:r>
-      <w:proofErr w:type="spellStart"/>
+        <w:t>Replacing linmath with glm</w:t>
+      </w:r>
+    </w:p>
+    <w:p>
+      <w:pPr>
+        <w:pStyle w:val="ListParagraph"/>
+        <w:numPr>
+          <w:ilvl w:val="1"/>
+          <w:numId w:val="3"/>
+        </w:numPr>
+        <w:spacing w:after="0" w:line="240" w:lineRule="auto"/>
+        <w:rPr>
+          <w:rFonts w:ascii="Courier New" w:hAnsi="Courier New" w:cs="Courier New"/>
+          <w:sz w:val="24"/>
+          <w:szCs w:val="28"/>
+        </w:rPr>
+      </w:pPr>
+      <w:r>
+        <w:rPr>
+          <w:rFonts w:ascii="Courier New" w:hAnsi="Courier New" w:cs="Courier New"/>
+          <w:sz w:val="24"/>
+          <w:szCs w:val="28"/>
+        </w:rPr>
+        <w:t xml:space="preserve">Comment out </w:t>
+      </w:r>
       <w:r>
         <w:rPr>
           <w:rFonts w:ascii="Courier New" w:hAnsi="Courier New" w:cs="Courier New"/>
@@ -1284,25 +850,6 @@
         </w:rPr>
         <w:t>linmath</w:t>
       </w:r>
-      <w:proofErr w:type="spellEnd"/>
-      <w:r>
-        <w:rPr>
-          <w:rFonts w:ascii="Courier New" w:hAnsi="Courier New" w:cs="Courier New"/>
-          <w:sz w:val="24"/>
-          <w:szCs w:val="28"/>
-        </w:rPr>
-        <w:t xml:space="preserve"> with </w:t>
-      </w:r>
-      <w:proofErr w:type="spellStart"/>
-      <w:r>
-        <w:rPr>
-          <w:rFonts w:ascii="Courier New" w:hAnsi="Courier New" w:cs="Courier New"/>
-          <w:sz w:val="24"/>
-          <w:szCs w:val="28"/>
-        </w:rPr>
-        <w:t>glm</w:t>
-      </w:r>
-      <w:proofErr w:type="spellEnd"/>
     </w:p>
     <w:p>
       <w:pPr>
@@ -1324,39 +871,6 @@
           <w:sz w:val="24"/>
           <w:szCs w:val="28"/>
         </w:rPr>
-        <w:t xml:space="preserve">Comment out </w:t>
-      </w:r>
-      <w:proofErr w:type="spellStart"/>
-      <w:r>
-        <w:rPr>
-          <w:rFonts w:ascii="Courier New" w:hAnsi="Courier New" w:cs="Courier New"/>
-          <w:sz w:val="24"/>
-          <w:szCs w:val="28"/>
-        </w:rPr>
-        <w:t>linmath</w:t>
-      </w:r>
-      <w:proofErr w:type="spellEnd"/>
-    </w:p>
-    <w:p>
-      <w:pPr>
-        <w:pStyle w:val="ListParagraph"/>
-        <w:numPr>
-          <w:ilvl w:val="1"/>
-          <w:numId w:val="3"/>
-        </w:numPr>
-        <w:spacing w:after="0" w:line="240" w:lineRule="auto"/>
-        <w:rPr>
-          <w:rFonts w:ascii="Courier New" w:hAnsi="Courier New" w:cs="Courier New"/>
-          <w:sz w:val="24"/>
-          <w:szCs w:val="28"/>
-        </w:rPr>
-      </w:pPr>
-      <w:r>
-        <w:rPr>
-          <w:rFonts w:ascii="Courier New" w:hAnsi="Courier New" w:cs="Courier New"/>
-          <w:sz w:val="24"/>
-          <w:szCs w:val="28"/>
-        </w:rPr>
         <w:t>Search out the errors:</w:t>
       </w:r>
     </w:p>
@@ -1380,43 +894,7 @@
           <w:sz w:val="24"/>
           <w:szCs w:val="28"/>
         </w:rPr>
-        <w:t xml:space="preserve">Replace m, p, </w:t>
-      </w:r>
-      <w:proofErr w:type="spellStart"/>
-      <w:r>
-        <w:rPr>
-          <w:rFonts w:ascii="Courier New" w:hAnsi="Courier New" w:cs="Courier New"/>
-          <w:sz w:val="24"/>
-          <w:szCs w:val="28"/>
-        </w:rPr>
-        <w:t>mvp</w:t>
-      </w:r>
-      <w:proofErr w:type="spellEnd"/>
-      <w:r>
-        <w:rPr>
-          <w:rFonts w:ascii="Courier New" w:hAnsi="Courier New" w:cs="Courier New"/>
-          <w:sz w:val="24"/>
-          <w:szCs w:val="28"/>
-        </w:rPr>
-        <w:t xml:space="preserve"> with </w:t>
-      </w:r>
-      <w:proofErr w:type="spellStart"/>
-      <w:r>
-        <w:rPr>
-          <w:rFonts w:ascii="Courier New" w:hAnsi="Courier New" w:cs="Courier New"/>
-          <w:sz w:val="24"/>
-          <w:szCs w:val="28"/>
-        </w:rPr>
-        <w:t>glm</w:t>
-      </w:r>
-      <w:proofErr w:type="spellEnd"/>
-      <w:r>
-        <w:rPr>
-          <w:rFonts w:ascii="Courier New" w:hAnsi="Courier New" w:cs="Courier New"/>
-          <w:sz w:val="24"/>
-          <w:szCs w:val="28"/>
-        </w:rPr>
-        <w:t>::mat4</w:t>
+        <w:t>Replace m, p, mvp with glm::mat4</w:t>
       </w:r>
     </w:p>
     <w:p>
@@ -1462,25 +940,7 @@
           <w:sz w:val="24"/>
           <w:szCs w:val="28"/>
         </w:rPr>
-        <w:t xml:space="preserve">Replace rotation with </w:t>
-      </w:r>
-      <w:proofErr w:type="spellStart"/>
-      <w:r>
-        <w:rPr>
-          <w:rFonts w:ascii="Courier New" w:hAnsi="Courier New" w:cs="Courier New"/>
-          <w:sz w:val="24"/>
-          <w:szCs w:val="28"/>
-        </w:rPr>
-        <w:t>glm</w:t>
-      </w:r>
-      <w:proofErr w:type="spellEnd"/>
-      <w:r>
-        <w:rPr>
-          <w:rFonts w:ascii="Courier New" w:hAnsi="Courier New" w:cs="Courier New"/>
-          <w:sz w:val="24"/>
-          <w:szCs w:val="28"/>
-        </w:rPr>
-        <w:t>::rotate (around z)</w:t>
+        <w:t>Replace rotation with glm::rotate (around z)</w:t>
       </w:r>
     </w:p>
     <w:p>
@@ -1503,72 +963,8 @@
           <w:sz w:val="24"/>
           <w:szCs w:val="28"/>
         </w:rPr>
-        <w:t xml:space="preserve">Replace </w:t>
-      </w:r>
-      <w:proofErr w:type="spellStart"/>
-      <w:r>
-        <w:rPr>
-          <w:rFonts w:ascii="Courier New" w:hAnsi="Courier New" w:cs="Courier New"/>
-          <w:sz w:val="24"/>
-          <w:szCs w:val="28"/>
-        </w:rPr>
-        <w:t>linmath</w:t>
-      </w:r>
-      <w:proofErr w:type="spellEnd"/>
-      <w:r>
-        <w:rPr>
-          <w:rFonts w:ascii="Courier New" w:hAnsi="Courier New" w:cs="Courier New"/>
-          <w:sz w:val="24"/>
-          <w:szCs w:val="28"/>
-        </w:rPr>
-        <w:t xml:space="preserve"> </w:t>
-      </w:r>
-      <w:proofErr w:type="spellStart"/>
-      <w:r>
-        <w:rPr>
-          <w:rFonts w:ascii="Courier New" w:hAnsi="Courier New" w:cs="Courier New"/>
-          <w:sz w:val="24"/>
-          <w:szCs w:val="28"/>
-        </w:rPr>
-        <w:t>ortho</w:t>
-      </w:r>
-      <w:proofErr w:type="spellEnd"/>
-      <w:r>
-        <w:rPr>
-          <w:rFonts w:ascii="Courier New" w:hAnsi="Courier New" w:cs="Courier New"/>
-          <w:sz w:val="24"/>
-          <w:szCs w:val="28"/>
-        </w:rPr>
-        <w:t xml:space="preserve"> with </w:t>
-      </w:r>
-      <w:proofErr w:type="spellStart"/>
-      <w:r>
-        <w:rPr>
-          <w:rFonts w:ascii="Courier New" w:hAnsi="Courier New" w:cs="Courier New"/>
-          <w:sz w:val="24"/>
-          <w:szCs w:val="28"/>
-        </w:rPr>
-        <w:t>glm</w:t>
-      </w:r>
-      <w:proofErr w:type="spellEnd"/>
-      <w:r>
-        <w:rPr>
-          <w:rFonts w:ascii="Courier New" w:hAnsi="Courier New" w:cs="Courier New"/>
-          <w:sz w:val="24"/>
-          <w:szCs w:val="28"/>
-        </w:rPr>
-        <w:t>::</w:t>
-      </w:r>
-      <w:proofErr w:type="spellStart"/>
-      <w:r>
-        <w:rPr>
-          <w:rFonts w:ascii="Courier New" w:hAnsi="Courier New" w:cs="Courier New"/>
-          <w:sz w:val="24"/>
-          <w:szCs w:val="28"/>
-        </w:rPr>
-        <w:t>ortho</w:t>
-      </w:r>
-      <w:proofErr w:type="spellEnd"/>
+        <w:t>Replace linmath ortho with glm::ortho</w:t>
+      </w:r>
     </w:p>
     <w:p>
       <w:pPr>
@@ -1636,25 +1032,7 @@
           <w:sz w:val="24"/>
           <w:szCs w:val="28"/>
         </w:rPr>
-        <w:t>“</w:t>
-      </w:r>
-      <w:proofErr w:type="spellStart"/>
-      <w:r>
-        <w:rPr>
-          <w:rFonts w:ascii="Courier New" w:hAnsi="Courier New" w:cs="Courier New"/>
-          <w:sz w:val="24"/>
-          <w:szCs w:val="28"/>
-        </w:rPr>
-        <w:t>mvp</w:t>
-      </w:r>
-      <w:proofErr w:type="spellEnd"/>
-      <w:r>
-        <w:rPr>
-          <w:rFonts w:ascii="Courier New" w:hAnsi="Courier New" w:cs="Courier New"/>
-          <w:sz w:val="24"/>
-          <w:szCs w:val="28"/>
-        </w:rPr>
-        <w:t>” stands for “model view projection”</w:t>
+        <w:t>“mvp” stands for “model view projection”</w:t>
       </w:r>
     </w:p>
     <w:p>
@@ -1694,23 +1072,13 @@
           <w:szCs w:val="28"/>
         </w:rPr>
       </w:pPr>
-      <w:proofErr w:type="spellStart"/>
-      <w:r>
-        <w:rPr>
-          <w:rFonts w:ascii="Courier New" w:hAnsi="Courier New" w:cs="Courier New"/>
-          <w:sz w:val="24"/>
-          <w:szCs w:val="28"/>
-        </w:rPr>
-        <w:t>mvp</w:t>
-      </w:r>
-      <w:proofErr w:type="spellEnd"/>
-      <w:r>
-        <w:rPr>
-          <w:rFonts w:ascii="Courier New" w:hAnsi="Courier New" w:cs="Courier New"/>
-          <w:sz w:val="24"/>
-          <w:szCs w:val="28"/>
-        </w:rPr>
-        <w:t xml:space="preserve"> = p * view * m</w:t>
+      <w:r>
+        <w:rPr>
+          <w:rFonts w:ascii="Courier New" w:hAnsi="Courier New" w:cs="Courier New"/>
+          <w:sz w:val="24"/>
+          <w:szCs w:val="28"/>
+        </w:rPr>
+        <w:t>mvp = p * view * m</w:t>
       </w:r>
       <w:r>
         <w:rPr>
@@ -1745,23 +1113,13 @@
           <w:szCs w:val="28"/>
         </w:rPr>
       </w:pPr>
-      <w:proofErr w:type="spellStart"/>
-      <w:r>
-        <w:rPr>
-          <w:rFonts w:ascii="Courier New" w:hAnsi="Courier New" w:cs="Courier New"/>
-          <w:sz w:val="24"/>
-          <w:szCs w:val="28"/>
-        </w:rPr>
-        <w:t>mvp</w:t>
-      </w:r>
-      <w:proofErr w:type="spellEnd"/>
-      <w:r>
-        <w:rPr>
-          <w:rFonts w:ascii="Courier New" w:hAnsi="Courier New" w:cs="Courier New"/>
-          <w:sz w:val="24"/>
-          <w:szCs w:val="28"/>
-        </w:rPr>
-        <w:t xml:space="preserve"> = m * view * p</w:t>
+      <w:r>
+        <w:rPr>
+          <w:rFonts w:ascii="Courier New" w:hAnsi="Courier New" w:cs="Courier New"/>
+          <w:sz w:val="24"/>
+          <w:szCs w:val="28"/>
+        </w:rPr>
+        <w:t>mvp = m * view * p</w:t>
       </w:r>
     </w:p>
     <w:p>
@@ -1823,25 +1181,7 @@
           <w:sz w:val="24"/>
           <w:szCs w:val="28"/>
         </w:rPr>
-        <w:t xml:space="preserve">Add </w:t>
-      </w:r>
-      <w:proofErr w:type="spellStart"/>
-      <w:r>
-        <w:rPr>
-          <w:rFonts w:ascii="Courier New" w:hAnsi="Courier New" w:cs="Courier New"/>
-          <w:sz w:val="24"/>
-          <w:szCs w:val="28"/>
-        </w:rPr>
-        <w:t>lookAt</w:t>
-      </w:r>
-      <w:proofErr w:type="spellEnd"/>
-      <w:r>
-        <w:rPr>
-          <w:rFonts w:ascii="Courier New" w:hAnsi="Courier New" w:cs="Courier New"/>
-          <w:sz w:val="24"/>
-          <w:szCs w:val="28"/>
-        </w:rPr>
-        <w:t>()</w:t>
+        <w:t>Add lookAt()</w:t>
       </w:r>
     </w:p>
     <w:p>
@@ -1994,7 +1334,7 @@
           <w:sz w:val="24"/>
           <w:szCs w:val="28"/>
         </w:rPr>
-        <w:object w:dxaOrig="4868" w:dyaOrig="832">
+        <w:object w:dxaOrig="4831" w:dyaOrig="831">
           <v:shapetype id="_x0000_t75" coordsize="21600,21600" o:spt="75" o:preferrelative="t" path="m@4@5l@4@11@9@11@9@5xe" filled="f" stroked="f">
             <v:stroke joinstyle="miter"/>
             <v:formulas>
@@ -2014,10 +1354,10 @@
             <v:path o:extrusionok="f" gradientshapeok="t" o:connecttype="rect"/>
             <o:lock v:ext="edit" aspectratio="t"/>
           </v:shapetype>
-          <v:shape id="_x0000_i1025" type="#_x0000_t75" style="width:243.35pt;height:41.45pt" o:ole="">
-            <v:imagedata r:id="rId5" o:title=""/>
+          <v:shape id="_x0000_i1027" type="#_x0000_t75" style="width:241.65pt;height:41.35pt" o:ole="">
+            <v:imagedata r:id="rId7" o:title=""/>
           </v:shape>
-          <o:OLEObject Type="Embed" ProgID="Package" ShapeID="_x0000_i1025" DrawAspect="Content" ObjectID="_1755583661" r:id="rId6"/>
+          <o:OLEObject Type="Embed" ProgID="Package" ShapeID="_x0000_i1027" DrawAspect="Content" ObjectID="_1755607199" r:id="rId8"/>
         </w:object>
       </w:r>
     </w:p>
@@ -2052,8 +1392,8 @@
 </file>
 
 <file path=word/numbering.xml><?xml version="1.0" encoding="utf-8"?>
-<w:numbering xmlns:ve="http://schemas.openxmlformats.org/markup-compatibility/2006" xmlns:o="urn:schemas-microsoft-com:office:office" xmlns:r="http://schemas.openxmlformats.org/officeDocument/2006/relationships" xmlns:m="http://schemas.openxmlformats.org/officeDocument/2006/math" xmlns:v="urn:schemas-microsoft-com:vml" xmlns:wp="http://schemas.openxmlformats.org/drawingml/2006/wordprocessingDrawing" xmlns:w10="urn:schemas-microsoft-com:office:word" xmlns:w="http://schemas.openxmlformats.org/wordprocessingml/2006/main" xmlns:wne="http://schemas.microsoft.com/office/word/2006/wordml">
-  <w:abstractNum w:abstractNumId="0">
+<w:numbering xmlns:wpc="http://schemas.microsoft.com/office/word/2010/wordprocessingCanvas" xmlns:cx="http://schemas.microsoft.com/office/drawing/2014/chartex" xmlns:cx1="http://schemas.microsoft.com/office/drawing/2015/9/8/chartex" xmlns:cx2="http://schemas.microsoft.com/office/drawing/2015/10/21/chartex" xmlns:cx3="http://schemas.microsoft.com/office/drawing/2016/5/9/chartex" xmlns:cx4="http://schemas.microsoft.com/office/drawing/2016/5/10/chartex" xmlns:cx5="http://schemas.microsoft.com/office/drawing/2016/5/11/chartex" xmlns:cx6="http://schemas.microsoft.com/office/drawing/2016/5/12/chartex" xmlns:cx7="http://schemas.microsoft.com/office/drawing/2016/5/13/chartex" xmlns:cx8="http://schemas.microsoft.com/office/drawing/2016/5/14/chartex" xmlns:mc="http://schemas.openxmlformats.org/markup-compatibility/2006" xmlns:aink="http://schemas.microsoft.com/office/drawing/2016/ink" xmlns:am3d="http://schemas.microsoft.com/office/drawing/2017/model3d" xmlns:o="urn:schemas-microsoft-com:office:office" xmlns:oel="http://schemas.microsoft.com/office/2019/extlst" xmlns:r="http://schemas.openxmlformats.org/officeDocument/2006/relationships" xmlns:m="http://schemas.openxmlformats.org/officeDocument/2006/math" xmlns:v="urn:schemas-microsoft-com:vml" xmlns:wp14="http://schemas.microsoft.com/office/word/2010/wordprocessingDrawing" xmlns:wp="http://schemas.openxmlformats.org/drawingml/2006/wordprocessingDrawing" xmlns:w10="urn:schemas-microsoft-com:office:word" xmlns:w="http://schemas.openxmlformats.org/wordprocessingml/2006/main" xmlns:w14="http://schemas.microsoft.com/office/word/2010/wordml" xmlns:w15="http://schemas.microsoft.com/office/word/2012/wordml" xmlns:w16cex="http://schemas.microsoft.com/office/word/2018/wordml/cex" xmlns:w16cid="http://schemas.microsoft.com/office/word/2016/wordml/cid" xmlns:w16="http://schemas.microsoft.com/office/word/2018/wordml" xmlns:w16sdtdh="http://schemas.microsoft.com/office/word/2020/wordml/sdtdatahash" xmlns:w16se="http://schemas.microsoft.com/office/word/2015/wordml/symex" xmlns:wpg="http://schemas.microsoft.com/office/word/2010/wordprocessingGroup" xmlns:wpi="http://schemas.microsoft.com/office/word/2010/wordprocessingInk" xmlns:wne="http://schemas.microsoft.com/office/word/2006/wordml" xmlns:wps="http://schemas.microsoft.com/office/word/2010/wordprocessingShape" mc:Ignorable="w14 w15 w16se w16cid w16 w16cex w16sdtdh wp14">
+  <w:abstractNum w:abstractNumId="0" w15:restartNumberingAfterBreak="0">
     <w:nsid w:val="08A0030F"/>
     <w:multiLevelType w:val="hybridMultilevel"/>
     <w:tmpl w:val="0DDAEAD6"/>
@@ -2166,7 +1506,7 @@
       </w:rPr>
     </w:lvl>
   </w:abstractNum>
-  <w:abstractNum w:abstractNumId="1">
+  <w:abstractNum w:abstractNumId="1" w15:restartNumberingAfterBreak="0">
     <w:nsid w:val="08F72424"/>
     <w:multiLevelType w:val="hybridMultilevel"/>
     <w:tmpl w:val="46A0CC2A"/>
@@ -2252,7 +1592,7 @@
       </w:pPr>
     </w:lvl>
   </w:abstractNum>
-  <w:abstractNum w:abstractNumId="2">
+  <w:abstractNum w:abstractNumId="2" w15:restartNumberingAfterBreak="0">
     <w:nsid w:val="0E5F0D1C"/>
     <w:multiLevelType w:val="hybridMultilevel"/>
     <w:tmpl w:val="5EEE3FA6"/>
@@ -2365,20 +1705,20 @@
       </w:rPr>
     </w:lvl>
   </w:abstractNum>
-  <w:num w:numId="1">
+  <w:num w:numId="1" w16cid:durableId="1023240476">
     <w:abstractNumId w:val="2"/>
   </w:num>
-  <w:num w:numId="2">
+  <w:num w:numId="2" w16cid:durableId="114642952">
     <w:abstractNumId w:val="1"/>
   </w:num>
-  <w:num w:numId="3">
+  <w:num w:numId="3" w16cid:durableId="1582565107">
     <w:abstractNumId w:val="0"/>
   </w:num>
 </w:numbering>
 </file>
 
 <file path=word/styles.xml><?xml version="1.0" encoding="utf-8"?>
-<w:styles xmlns:r="http://schemas.openxmlformats.org/officeDocument/2006/relationships" xmlns:w="http://schemas.openxmlformats.org/wordprocessingml/2006/main">
+<w:styles xmlns:mc="http://schemas.openxmlformats.org/markup-compatibility/2006" xmlns:r="http://schemas.openxmlformats.org/officeDocument/2006/relationships" xmlns:w="http://schemas.openxmlformats.org/wordprocessingml/2006/main" xmlns:w14="http://schemas.microsoft.com/office/word/2010/wordml" xmlns:w15="http://schemas.microsoft.com/office/word/2012/wordml" xmlns:w16cex="http://schemas.microsoft.com/office/word/2018/wordml/cex" xmlns:w16cid="http://schemas.microsoft.com/office/word/2016/wordml/cid" xmlns:w16="http://schemas.microsoft.com/office/word/2018/wordml" xmlns:w16sdtdh="http://schemas.microsoft.com/office/word/2020/wordml/sdtdatahash" xmlns:w16se="http://schemas.microsoft.com/office/word/2015/wordml/symex" mc:Ignorable="w14 w15 w16se w16cid w16 w16cex w16sdtdh">
   <w:docDefaults>
     <w:rPrDefault>
       <w:rPr>
@@ -2394,144 +1734,383 @@
       </w:pPr>
     </w:pPrDefault>
   </w:docDefaults>
-  <w:latentStyles w:defLockedState="0" w:defUIPriority="99" w:defSemiHidden="1" w:defUnhideWhenUsed="1" w:defQFormat="0" w:count="267">
-    <w:lsdException w:name="Normal" w:semiHidden="0" w:uiPriority="0" w:unhideWhenUsed="0" w:qFormat="1"/>
-    <w:lsdException w:name="heading 1" w:semiHidden="0" w:uiPriority="9" w:unhideWhenUsed="0" w:qFormat="1"/>
-    <w:lsdException w:name="heading 2" w:uiPriority="9" w:qFormat="1"/>
-    <w:lsdException w:name="heading 3" w:uiPriority="9" w:qFormat="1"/>
-    <w:lsdException w:name="heading 4" w:uiPriority="9" w:qFormat="1"/>
-    <w:lsdException w:name="heading 5" w:uiPriority="9" w:qFormat="1"/>
-    <w:lsdException w:name="heading 6" w:uiPriority="9" w:qFormat="1"/>
-    <w:lsdException w:name="heading 7" w:uiPriority="9" w:qFormat="1"/>
-    <w:lsdException w:name="heading 8" w:uiPriority="9" w:qFormat="1"/>
-    <w:lsdException w:name="heading 9" w:uiPriority="9" w:qFormat="1"/>
-    <w:lsdException w:name="toc 1" w:uiPriority="39"/>
-    <w:lsdException w:name="toc 2" w:uiPriority="39"/>
-    <w:lsdException w:name="toc 3" w:uiPriority="39"/>
-    <w:lsdException w:name="toc 4" w:uiPriority="39"/>
-    <w:lsdException w:name="toc 5" w:uiPriority="39"/>
-    <w:lsdException w:name="toc 6" w:uiPriority="39"/>
-    <w:lsdException w:name="toc 7" w:uiPriority="39"/>
-    <w:lsdException w:name="toc 8" w:uiPriority="39"/>
-    <w:lsdException w:name="toc 9" w:uiPriority="39"/>
-    <w:lsdException w:name="caption" w:uiPriority="35" w:qFormat="1"/>
-    <w:lsdException w:name="Title" w:semiHidden="0" w:uiPriority="10" w:unhideWhenUsed="0" w:qFormat="1"/>
-    <w:lsdException w:name="Default Paragraph Font" w:uiPriority="1"/>
-    <w:lsdException w:name="Subtitle" w:semiHidden="0" w:uiPriority="11" w:unhideWhenUsed="0" w:qFormat="1"/>
-    <w:lsdException w:name="Strong" w:semiHidden="0" w:uiPriority="22" w:unhideWhenUsed="0" w:qFormat="1"/>
-    <w:lsdException w:name="Emphasis" w:semiHidden="0" w:uiPriority="20" w:unhideWhenUsed="0" w:qFormat="1"/>
-    <w:lsdException w:name="Table Grid" w:semiHidden="0" w:uiPriority="59" w:unhideWhenUsed="0"/>
-    <w:lsdException w:name="Placeholder Text" w:unhideWhenUsed="0"/>
-    <w:lsdException w:name="No Spacing" w:semiHidden="0" w:uiPriority="1" w:unhideWhenUsed="0" w:qFormat="1"/>
-    <w:lsdException w:name="Light Shading" w:semiHidden="0" w:uiPriority="60" w:unhideWhenUsed="0"/>
-    <w:lsdException w:name="Light List" w:semiHidden="0" w:uiPriority="61" w:unhideWhenUsed="0"/>
-    <w:lsdException w:name="Light Grid" w:semiHidden="0" w:uiPriority="62" w:unhideWhenUsed="0"/>
-    <w:lsdException w:name="Medium Shading 1" w:semiHidden="0" w:uiPriority="63" w:unhideWhenUsed="0"/>
-    <w:lsdException w:name="Medium Shading 2" w:semiHidden="0" w:uiPriority="64" w:unhideWhenUsed="0"/>
-    <w:lsdException w:name="Medium List 1" w:semiHidden="0" w:uiPriority="65" w:unhideWhenUsed="0"/>
-    <w:lsdException w:name="Medium List 2" w:semiHidden="0" w:uiPriority="66" w:unhideWhenUsed="0"/>
-    <w:lsdException w:name="Medium Grid 1" w:semiHidden="0" w:uiPriority="67" w:unhideWhenUsed="0"/>
-    <w:lsdException w:name="Medium Grid 2" w:semiHidden="0" w:uiPriority="68" w:unhideWhenUsed="0"/>
-    <w:lsdException w:name="Medium Grid 3" w:semiHidden="0" w:uiPriority="69" w:unhideWhenUsed="0"/>
-    <w:lsdException w:name="Dark List" w:semiHidden="0" w:uiPriority="70" w:unhideWhenUsed="0"/>
-    <w:lsdException w:name="Colorful Shading" w:semiHidden="0" w:uiPriority="71" w:unhideWhenUsed="0"/>
-    <w:lsdException w:name="Colorful List" w:semiHidden="0" w:uiPriority="72" w:unhideWhenUsed="0"/>
-    <w:lsdException w:name="Colorful Grid" w:semiHidden="0" w:uiPriority="73" w:unhideWhenUsed="0"/>
-    <w:lsdException w:name="Light Shading Accent 1" w:semiHidden="0" w:uiPriority="60" w:unhideWhenUsed="0"/>
-    <w:lsdException w:name="Light List Accent 1" w:semiHidden="0" w:uiPriority="61" w:unhideWhenUsed="0"/>
-    <w:lsdException w:name="Light Grid Accent 1" w:semiHidden="0" w:uiPriority="62" w:unhideWhenUsed="0"/>
-    <w:lsdException w:name="Medium Shading 1 Accent 1" w:semiHidden="0" w:uiPriority="63" w:unhideWhenUsed="0"/>
-    <w:lsdException w:name="Medium Shading 2 Accent 1" w:semiHidden="0" w:uiPriority="64" w:unhideWhenUsed="0"/>
-    <w:lsdException w:name="Medium List 1 Accent 1" w:semiHidden="0" w:uiPriority="65" w:unhideWhenUsed="0"/>
-    <w:lsdException w:name="Revision" w:unhideWhenUsed="0"/>
-    <w:lsdException w:name="List Paragraph" w:semiHidden="0" w:uiPriority="34" w:unhideWhenUsed="0" w:qFormat="1"/>
-    <w:lsdException w:name="Quote" w:semiHidden="0" w:uiPriority="29" w:unhideWhenUsed="0" w:qFormat="1"/>
-    <w:lsdException w:name="Intense Quote" w:semiHidden="0" w:uiPriority="30" w:unhideWhenUsed="0" w:qFormat="1"/>
-    <w:lsdException w:name="Medium List 2 Accent 1" w:semiHidden="0" w:uiPriority="66" w:unhideWhenUsed="0"/>
-    <w:lsdException w:name="Medium Grid 1 Accent 1" w:semiHidden="0" w:uiPriority="67" w:unhideWhenUsed="0"/>
-    <w:lsdException w:name="Medium Grid 2 Accent 1" w:semiHidden="0" w:uiPriority="68" w:unhideWhenUsed="0"/>
-    <w:lsdException w:name="Medium Grid 3 Accent 1" w:semiHidden="0" w:uiPriority="69" w:unhideWhenUsed="0"/>
-    <w:lsdException w:name="Dark List Accent 1" w:semiHidden="0" w:uiPriority="70" w:unhideWhenUsed="0"/>
-    <w:lsdException w:name="Colorful Shading Accent 1" w:semiHidden="0" w:uiPriority="71" w:unhideWhenUsed="0"/>
-    <w:lsdException w:name="Colorful List Accent 1" w:semiHidden="0" w:uiPriority="72" w:unhideWhenUsed="0"/>
-    <w:lsdException w:name="Colorful Grid Accent 1" w:semiHidden="0" w:uiPriority="73" w:unhideWhenUsed="0"/>
-    <w:lsdException w:name="Light Shading Accent 2" w:semiHidden="0" w:uiPriority="60" w:unhideWhenUsed="0"/>
-    <w:lsdException w:name="Light List Accent 2" w:semiHidden="0" w:uiPriority="61" w:unhideWhenUsed="0"/>
-    <w:lsdException w:name="Light Grid Accent 2" w:semiHidden="0" w:uiPriority="62" w:unhideWhenUsed="0"/>
-    <w:lsdException w:name="Medium Shading 1 Accent 2" w:semiHidden="0" w:uiPriority="63" w:unhideWhenUsed="0"/>
-    <w:lsdException w:name="Medium Shading 2 Accent 2" w:semiHidden="0" w:uiPriority="64" w:unhideWhenUsed="0"/>
-    <w:lsdException w:name="Medium List 1 Accent 2" w:semiHidden="0" w:uiPriority="65" w:unhideWhenUsed="0"/>
-    <w:lsdException w:name="Medium List 2 Accent 2" w:semiHidden="0" w:uiPriority="66" w:unhideWhenUsed="0"/>
-    <w:lsdException w:name="Medium Grid 1 Accent 2" w:semiHidden="0" w:uiPriority="67" w:unhideWhenUsed="0"/>
-    <w:lsdException w:name="Medium Grid 2 Accent 2" w:semiHidden="0" w:uiPriority="68" w:unhideWhenUsed="0"/>
-    <w:lsdException w:name="Medium Grid 3 Accent 2" w:semiHidden="0" w:uiPriority="69" w:unhideWhenUsed="0"/>
-    <w:lsdException w:name="Dark List Accent 2" w:semiHidden="0" w:uiPriority="70" w:unhideWhenUsed="0"/>
-    <w:lsdException w:name="Colorful Shading Accent 2" w:semiHidden="0" w:uiPriority="71" w:unhideWhenUsed="0"/>
-    <w:lsdException w:name="Colorful List Accent 2" w:semiHidden="0" w:uiPriority="72" w:unhideWhenUsed="0"/>
-    <w:lsdException w:name="Colorful Grid Accent 2" w:semiHidden="0" w:uiPriority="73" w:unhideWhenUsed="0"/>
-    <w:lsdException w:name="Light Shading Accent 3" w:semiHidden="0" w:uiPriority="60" w:unhideWhenUsed="0"/>
-    <w:lsdException w:name="Light List Accent 3" w:semiHidden="0" w:uiPriority="61" w:unhideWhenUsed="0"/>
-    <w:lsdException w:name="Light Grid Accent 3" w:semiHidden="0" w:uiPriority="62" w:unhideWhenUsed="0"/>
-    <w:lsdException w:name="Medium Shading 1 Accent 3" w:semiHidden="0" w:uiPriority="63" w:unhideWhenUsed="0"/>
-    <w:lsdException w:name="Medium Shading 2 Accent 3" w:semiHidden="0" w:uiPriority="64" w:unhideWhenUsed="0"/>
-    <w:lsdException w:name="Medium List 1 Accent 3" w:semiHidden="0" w:uiPriority="65" w:unhideWhenUsed="0"/>
-    <w:lsdException w:name="Medium List 2 Accent 3" w:semiHidden="0" w:uiPriority="66" w:unhideWhenUsed="0"/>
-    <w:lsdException w:name="Medium Grid 1 Accent 3" w:semiHidden="0" w:uiPriority="67" w:unhideWhenUsed="0"/>
-    <w:lsdException w:name="Medium Grid 2 Accent 3" w:semiHidden="0" w:uiPriority="68" w:unhideWhenUsed="0"/>
-    <w:lsdException w:name="Medium Grid 3 Accent 3" w:semiHidden="0" w:uiPriority="69" w:unhideWhenUsed="0"/>
-    <w:lsdException w:name="Dark List Accent 3" w:semiHidden="0" w:uiPriority="70" w:unhideWhenUsed="0"/>
-    <w:lsdException w:name="Colorful Shading Accent 3" w:semiHidden="0" w:uiPriority="71" w:unhideWhenUsed="0"/>
-    <w:lsdException w:name="Colorful List Accent 3" w:semiHidden="0" w:uiPriority="72" w:unhideWhenUsed="0"/>
-    <w:lsdException w:name="Colorful Grid Accent 3" w:semiHidden="0" w:uiPriority="73" w:unhideWhenUsed="0"/>
-    <w:lsdException w:name="Light Shading Accent 4" w:semiHidden="0" w:uiPriority="60" w:unhideWhenUsed="0"/>
-    <w:lsdException w:name="Light List Accent 4" w:semiHidden="0" w:uiPriority="61" w:unhideWhenUsed="0"/>
-    <w:lsdException w:name="Light Grid Accent 4" w:semiHidden="0" w:uiPriority="62" w:unhideWhenUsed="0"/>
-    <w:lsdException w:name="Medium Shading 1 Accent 4" w:semiHidden="0" w:uiPriority="63" w:unhideWhenUsed="0"/>
-    <w:lsdException w:name="Medium Shading 2 Accent 4" w:semiHidden="0" w:uiPriority="64" w:unhideWhenUsed="0"/>
-    <w:lsdException w:name="Medium List 1 Accent 4" w:semiHidden="0" w:uiPriority="65" w:unhideWhenUsed="0"/>
-    <w:lsdException w:name="Medium List 2 Accent 4" w:semiHidden="0" w:uiPriority="66" w:unhideWhenUsed="0"/>
-    <w:lsdException w:name="Medium Grid 1 Accent 4" w:semiHidden="0" w:uiPriority="67" w:unhideWhenUsed="0"/>
-    <w:lsdException w:name="Medium Grid 2 Accent 4" w:semiHidden="0" w:uiPriority="68" w:unhideWhenUsed="0"/>
-    <w:lsdException w:name="Medium Grid 3 Accent 4" w:semiHidden="0" w:uiPriority="69" w:unhideWhenUsed="0"/>
-    <w:lsdException w:name="Dark List Accent 4" w:semiHidden="0" w:uiPriority="70" w:unhideWhenUsed="0"/>
-    <w:lsdException w:name="Colorful Shading Accent 4" w:semiHidden="0" w:uiPriority="71" w:unhideWhenUsed="0"/>
-    <w:lsdException w:name="Colorful List Accent 4" w:semiHidden="0" w:uiPriority="72" w:unhideWhenUsed="0"/>
-    <w:lsdException w:name="Colorful Grid Accent 4" w:semiHidden="0" w:uiPriority="73" w:unhideWhenUsed="0"/>
-    <w:lsdException w:name="Light Shading Accent 5" w:semiHidden="0" w:uiPriority="60" w:unhideWhenUsed="0"/>
-    <w:lsdException w:name="Light List Accent 5" w:semiHidden="0" w:uiPriority="61" w:unhideWhenUsed="0"/>
-    <w:lsdException w:name="Light Grid Accent 5" w:semiHidden="0" w:uiPriority="62" w:unhideWhenUsed="0"/>
-    <w:lsdException w:name="Medium Shading 1 Accent 5" w:semiHidden="0" w:uiPriority="63" w:unhideWhenUsed="0"/>
-    <w:lsdException w:name="Medium Shading 2 Accent 5" w:semiHidden="0" w:uiPriority="64" w:unhideWhenUsed="0"/>
-    <w:lsdException w:name="Medium List 1 Accent 5" w:semiHidden="0" w:uiPriority="65" w:unhideWhenUsed="0"/>
-    <w:lsdException w:name="Medium List 2 Accent 5" w:semiHidden="0" w:uiPriority="66" w:unhideWhenUsed="0"/>
-    <w:lsdException w:name="Medium Grid 1 Accent 5" w:semiHidden="0" w:uiPriority="67" w:unhideWhenUsed="0"/>
-    <w:lsdException w:name="Medium Grid 2 Accent 5" w:semiHidden="0" w:uiPriority="68" w:unhideWhenUsed="0"/>
-    <w:lsdException w:name="Medium Grid 3 Accent 5" w:semiHidden="0" w:uiPriority="69" w:unhideWhenUsed="0"/>
-    <w:lsdException w:name="Dark List Accent 5" w:semiHidden="0" w:uiPriority="70" w:unhideWhenUsed="0"/>
-    <w:lsdException w:name="Colorful Shading Accent 5" w:semiHidden="0" w:uiPriority="71" w:unhideWhenUsed="0"/>
-    <w:lsdException w:name="Colorful List Accent 5" w:semiHidden="0" w:uiPriority="72" w:unhideWhenUsed="0"/>
-    <w:lsdException w:name="Colorful Grid Accent 5" w:semiHidden="0" w:uiPriority="73" w:unhideWhenUsed="0"/>
-    <w:lsdException w:name="Light Shading Accent 6" w:semiHidden="0" w:uiPriority="60" w:unhideWhenUsed="0"/>
-    <w:lsdException w:name="Light List Accent 6" w:semiHidden="0" w:uiPriority="61" w:unhideWhenUsed="0"/>
-    <w:lsdException w:name="Light Grid Accent 6" w:semiHidden="0" w:uiPriority="62" w:unhideWhenUsed="0"/>
-    <w:lsdException w:name="Medium Shading 1 Accent 6" w:semiHidden="0" w:uiPriority="63" w:unhideWhenUsed="0"/>
-    <w:lsdException w:name="Medium Shading 2 Accent 6" w:semiHidden="0" w:uiPriority="64" w:unhideWhenUsed="0"/>
-    <w:lsdException w:name="Medium List 1 Accent 6" w:semiHidden="0" w:uiPriority="65" w:unhideWhenUsed="0"/>
-    <w:lsdException w:name="Medium List 2 Accent 6" w:semiHidden="0" w:uiPriority="66" w:unhideWhenUsed="0"/>
-    <w:lsdException w:name="Medium Grid 1 Accent 6" w:semiHidden="0" w:uiPriority="67" w:unhideWhenUsed="0"/>
-    <w:lsdException w:name="Medium Grid 2 Accent 6" w:semiHidden="0" w:uiPriority="68" w:unhideWhenUsed="0"/>
-    <w:lsdException w:name="Medium Grid 3 Accent 6" w:semiHidden="0" w:uiPriority="69" w:unhideWhenUsed="0"/>
-    <w:lsdException w:name="Dark List Accent 6" w:semiHidden="0" w:uiPriority="70" w:unhideWhenUsed="0"/>
-    <w:lsdException w:name="Colorful Shading Accent 6" w:semiHidden="0" w:uiPriority="71" w:unhideWhenUsed="0"/>
-    <w:lsdException w:name="Colorful List Accent 6" w:semiHidden="0" w:uiPriority="72" w:unhideWhenUsed="0"/>
-    <w:lsdException w:name="Colorful Grid Accent 6" w:semiHidden="0" w:uiPriority="73" w:unhideWhenUsed="0"/>
-    <w:lsdException w:name="Subtle Emphasis" w:semiHidden="0" w:uiPriority="19" w:unhideWhenUsed="0" w:qFormat="1"/>
-    <w:lsdException w:name="Intense Emphasis" w:semiHidden="0" w:uiPriority="21" w:unhideWhenUsed="0" w:qFormat="1"/>
-    <w:lsdException w:name="Subtle Reference" w:semiHidden="0" w:uiPriority="31" w:unhideWhenUsed="0" w:qFormat="1"/>
-    <w:lsdException w:name="Intense Reference" w:semiHidden="0" w:uiPriority="32" w:unhideWhenUsed="0" w:qFormat="1"/>
-    <w:lsdException w:name="Book Title" w:semiHidden="0" w:uiPriority="33" w:unhideWhenUsed="0" w:qFormat="1"/>
-    <w:lsdException w:name="Bibliography" w:uiPriority="37"/>
-    <w:lsdException w:name="TOC Heading" w:uiPriority="39" w:qFormat="1"/>
+  <w:latentStyles w:defLockedState="0" w:defUIPriority="99" w:defSemiHidden="0" w:defUnhideWhenUsed="0" w:defQFormat="0" w:count="376">
+    <w:lsdException w:name="Normal" w:uiPriority="0" w:qFormat="1"/>
+    <w:lsdException w:name="heading 1" w:uiPriority="9" w:qFormat="1"/>
+    <w:lsdException w:name="heading 2" w:semiHidden="1" w:uiPriority="9" w:unhideWhenUsed="1" w:qFormat="1"/>
+    <w:lsdException w:name="heading 3" w:semiHidden="1" w:uiPriority="9" w:unhideWhenUsed="1" w:qFormat="1"/>
+    <w:lsdException w:name="heading 4" w:semiHidden="1" w:uiPriority="9" w:unhideWhenUsed="1" w:qFormat="1"/>
+    <w:lsdException w:name="heading 5" w:semiHidden="1" w:uiPriority="9" w:unhideWhenUsed="1" w:qFormat="1"/>
+    <w:lsdException w:name="heading 6" w:semiHidden="1" w:uiPriority="9" w:unhideWhenUsed="1" w:qFormat="1"/>
+    <w:lsdException w:name="heading 7" w:semiHidden="1" w:uiPriority="9" w:unhideWhenUsed="1" w:qFormat="1"/>
+    <w:lsdException w:name="heading 8" w:semiHidden="1" w:uiPriority="9" w:unhideWhenUsed="1" w:qFormat="1"/>
+    <w:lsdException w:name="heading 9" w:semiHidden="1" w:uiPriority="9" w:unhideWhenUsed="1" w:qFormat="1"/>
+    <w:lsdException w:name="index 1" w:semiHidden="1" w:unhideWhenUsed="1"/>
+    <w:lsdException w:name="index 2" w:semiHidden="1" w:unhideWhenUsed="1"/>
+    <w:lsdException w:name="index 3" w:semiHidden="1" w:unhideWhenUsed="1"/>
+    <w:lsdException w:name="index 4" w:semiHidden="1" w:unhideWhenUsed="1"/>
+    <w:lsdException w:name="index 5" w:semiHidden="1" w:unhideWhenUsed="1"/>
+    <w:lsdException w:name="index 6" w:semiHidden="1" w:unhideWhenUsed="1"/>
+    <w:lsdException w:name="index 7" w:semiHidden="1" w:unhideWhenUsed="1"/>
+    <w:lsdException w:name="index 8" w:semiHidden="1" w:unhideWhenUsed="1"/>
+    <w:lsdException w:name="index 9" w:semiHidden="1" w:unhideWhenUsed="1"/>
+    <w:lsdException w:name="toc 1" w:semiHidden="1" w:uiPriority="39" w:unhideWhenUsed="1"/>
+    <w:lsdException w:name="toc 2" w:semiHidden="1" w:uiPriority="39" w:unhideWhenUsed="1"/>
+    <w:lsdException w:name="toc 3" w:semiHidden="1" w:uiPriority="39" w:unhideWhenUsed="1"/>
+    <w:lsdException w:name="toc 4" w:semiHidden="1" w:uiPriority="39" w:unhideWhenUsed="1"/>
+    <w:lsdException w:name="toc 5" w:semiHidden="1" w:uiPriority="39" w:unhideWhenUsed="1"/>
+    <w:lsdException w:name="toc 6" w:semiHidden="1" w:uiPriority="39" w:unhideWhenUsed="1"/>
+    <w:lsdException w:name="toc 7" w:semiHidden="1" w:uiPriority="39" w:unhideWhenUsed="1"/>
+    <w:lsdException w:name="toc 8" w:semiHidden="1" w:uiPriority="39" w:unhideWhenUsed="1"/>
+    <w:lsdException w:name="toc 9" w:semiHidden="1" w:uiPriority="39" w:unhideWhenUsed="1"/>
+    <w:lsdException w:name="Normal Indent" w:semiHidden="1" w:unhideWhenUsed="1"/>
+    <w:lsdException w:name="footnote text" w:semiHidden="1" w:unhideWhenUsed="1"/>
+    <w:lsdException w:name="annotation text" w:semiHidden="1" w:unhideWhenUsed="1"/>
+    <w:lsdException w:name="header" w:semiHidden="1" w:unhideWhenUsed="1"/>
+    <w:lsdException w:name="footer" w:semiHidden="1" w:unhideWhenUsed="1"/>
+    <w:lsdException w:name="index heading" w:semiHidden="1" w:unhideWhenUsed="1"/>
+    <w:lsdException w:name="caption" w:semiHidden="1" w:uiPriority="35" w:unhideWhenUsed="1" w:qFormat="1"/>
+    <w:lsdException w:name="table of figures" w:semiHidden="1" w:unhideWhenUsed="1"/>
+    <w:lsdException w:name="envelope address" w:semiHidden="1" w:unhideWhenUsed="1"/>
+    <w:lsdException w:name="envelope return" w:semiHidden="1" w:unhideWhenUsed="1"/>
+    <w:lsdException w:name="footnote reference" w:semiHidden="1" w:unhideWhenUsed="1"/>
+    <w:lsdException w:name="annotation reference" w:semiHidden="1" w:unhideWhenUsed="1"/>
+    <w:lsdException w:name="line number" w:semiHidden="1" w:unhideWhenUsed="1"/>
+    <w:lsdException w:name="page number" w:semiHidden="1" w:unhideWhenUsed="1"/>
+    <w:lsdException w:name="endnote reference" w:semiHidden="1" w:unhideWhenUsed="1"/>
+    <w:lsdException w:name="endnote text" w:semiHidden="1" w:unhideWhenUsed="1"/>
+    <w:lsdException w:name="table of authorities" w:semiHidden="1" w:unhideWhenUsed="1"/>
+    <w:lsdException w:name="macro" w:semiHidden="1" w:unhideWhenUsed="1"/>
+    <w:lsdException w:name="toa heading" w:semiHidden="1" w:unhideWhenUsed="1"/>
+    <w:lsdException w:name="List" w:semiHidden="1" w:unhideWhenUsed="1"/>
+    <w:lsdException w:name="List Bullet" w:semiHidden="1" w:unhideWhenUsed="1"/>
+    <w:lsdException w:name="List Number" w:semiHidden="1" w:unhideWhenUsed="1"/>
+    <w:lsdException w:name="List 2" w:semiHidden="1" w:unhideWhenUsed="1"/>
+    <w:lsdException w:name="List 3" w:semiHidden="1" w:unhideWhenUsed="1"/>
+    <w:lsdException w:name="List 4" w:semiHidden="1" w:unhideWhenUsed="1"/>
+    <w:lsdException w:name="List 5" w:semiHidden="1" w:unhideWhenUsed="1"/>
+    <w:lsdException w:name="List Bullet 2" w:semiHidden="1" w:unhideWhenUsed="1"/>
+    <w:lsdException w:name="List Bullet 3" w:semiHidden="1" w:unhideWhenUsed="1"/>
+    <w:lsdException w:name="List Bullet 4" w:semiHidden="1" w:unhideWhenUsed="1"/>
+    <w:lsdException w:name="List Bullet 5" w:semiHidden="1" w:unhideWhenUsed="1"/>
+    <w:lsdException w:name="List Number 2" w:semiHidden="1" w:unhideWhenUsed="1"/>
+    <w:lsdException w:name="List Number 3" w:semiHidden="1" w:unhideWhenUsed="1"/>
+    <w:lsdException w:name="List Number 4" w:semiHidden="1" w:unhideWhenUsed="1"/>
+    <w:lsdException w:name="List Number 5" w:semiHidden="1" w:unhideWhenUsed="1"/>
+    <w:lsdException w:name="Title" w:uiPriority="10" w:qFormat="1"/>
+    <w:lsdException w:name="Closing" w:semiHidden="1" w:unhideWhenUsed="1"/>
+    <w:lsdException w:name="Signature" w:semiHidden="1" w:unhideWhenUsed="1"/>
+    <w:lsdException w:name="Default Paragraph Font" w:semiHidden="1" w:uiPriority="1" w:unhideWhenUsed="1"/>
+    <w:lsdException w:name="Body Text" w:semiHidden="1" w:unhideWhenUsed="1"/>
+    <w:lsdException w:name="Body Text Indent" w:semiHidden="1" w:unhideWhenUsed="1"/>
+    <w:lsdException w:name="List Continue" w:semiHidden="1" w:unhideWhenUsed="1"/>
+    <w:lsdException w:name="List Continue 2" w:semiHidden="1" w:unhideWhenUsed="1"/>
+    <w:lsdException w:name="List Continue 3" w:semiHidden="1" w:unhideWhenUsed="1"/>
+    <w:lsdException w:name="List Continue 4" w:semiHidden="1" w:unhideWhenUsed="1"/>
+    <w:lsdException w:name="List Continue 5" w:semiHidden="1" w:unhideWhenUsed="1"/>
+    <w:lsdException w:name="Message Header" w:semiHidden="1" w:unhideWhenUsed="1"/>
+    <w:lsdException w:name="Subtitle" w:uiPriority="11" w:qFormat="1"/>
+    <w:lsdException w:name="Salutation" w:semiHidden="1" w:unhideWhenUsed="1"/>
+    <w:lsdException w:name="Date" w:semiHidden="1" w:unhideWhenUsed="1"/>
+    <w:lsdException w:name="Body Text First Indent" w:semiHidden="1" w:unhideWhenUsed="1"/>
+    <w:lsdException w:name="Body Text First Indent 2" w:semiHidden="1" w:unhideWhenUsed="1"/>
+    <w:lsdException w:name="Note Heading" w:semiHidden="1" w:unhideWhenUsed="1"/>
+    <w:lsdException w:name="Body Text 2" w:semiHidden="1" w:unhideWhenUsed="1"/>
+    <w:lsdException w:name="Body Text 3" w:semiHidden="1" w:unhideWhenUsed="1"/>
+    <w:lsdException w:name="Body Text Indent 2" w:semiHidden="1" w:unhideWhenUsed="1"/>
+    <w:lsdException w:name="Body Text Indent 3" w:semiHidden="1" w:unhideWhenUsed="1"/>
+    <w:lsdException w:name="Block Text" w:semiHidden="1" w:unhideWhenUsed="1"/>
+    <w:lsdException w:name="Hyperlink" w:semiHidden="1" w:unhideWhenUsed="1"/>
+    <w:lsdException w:name="FollowedHyperlink" w:semiHidden="1" w:unhideWhenUsed="1"/>
+    <w:lsdException w:name="Strong" w:uiPriority="22" w:qFormat="1"/>
+    <w:lsdException w:name="Emphasis" w:uiPriority="20" w:qFormat="1"/>
+    <w:lsdException w:name="Document Map" w:semiHidden="1" w:unhideWhenUsed="1"/>
+    <w:lsdException w:name="Plain Text" w:semiHidden="1" w:unhideWhenUsed="1"/>
+    <w:lsdException w:name="E-mail Signature" w:semiHidden="1" w:unhideWhenUsed="1"/>
+    <w:lsdException w:name="HTML Top of Form" w:semiHidden="1" w:unhideWhenUsed="1"/>
+    <w:lsdException w:name="HTML Bottom of Form" w:semiHidden="1" w:unhideWhenUsed="1"/>
+    <w:lsdException w:name="Normal (Web)" w:semiHidden="1" w:unhideWhenUsed="1"/>
+    <w:lsdException w:name="HTML Acronym" w:semiHidden="1" w:unhideWhenUsed="1"/>
+    <w:lsdException w:name="HTML Address" w:semiHidden="1" w:unhideWhenUsed="1"/>
+    <w:lsdException w:name="HTML Cite" w:semiHidden="1" w:unhideWhenUsed="1"/>
+    <w:lsdException w:name="HTML Code" w:semiHidden="1" w:unhideWhenUsed="1"/>
+    <w:lsdException w:name="HTML Definition" w:semiHidden="1" w:unhideWhenUsed="1"/>
+    <w:lsdException w:name="HTML Keyboard" w:semiHidden="1" w:unhideWhenUsed="1"/>
+    <w:lsdException w:name="HTML Preformatted" w:semiHidden="1" w:unhideWhenUsed="1"/>
+    <w:lsdException w:name="HTML Sample" w:semiHidden="1" w:unhideWhenUsed="1"/>
+    <w:lsdException w:name="HTML Typewriter" w:semiHidden="1" w:unhideWhenUsed="1"/>
+    <w:lsdException w:name="HTML Variable" w:semiHidden="1" w:unhideWhenUsed="1"/>
+    <w:lsdException w:name="Normal Table" w:semiHidden="1" w:unhideWhenUsed="1"/>
+    <w:lsdException w:name="annotation subject" w:semiHidden="1" w:unhideWhenUsed="1"/>
+    <w:lsdException w:name="No List" w:semiHidden="1" w:unhideWhenUsed="1"/>
+    <w:lsdException w:name="Outline List 1" w:semiHidden="1" w:unhideWhenUsed="1"/>
+    <w:lsdException w:name="Outline List 2" w:semiHidden="1" w:unhideWhenUsed="1"/>
+    <w:lsdException w:name="Outline List 3" w:semiHidden="1" w:unhideWhenUsed="1"/>
+    <w:lsdException w:name="Table Simple 1" w:semiHidden="1" w:unhideWhenUsed="1"/>
+    <w:lsdException w:name="Table Simple 2" w:semiHidden="1" w:unhideWhenUsed="1"/>
+    <w:lsdException w:name="Table Simple 3" w:semiHidden="1" w:unhideWhenUsed="1"/>
+    <w:lsdException w:name="Table Classic 1" w:semiHidden="1" w:unhideWhenUsed="1"/>
+    <w:lsdException w:name="Table Classic 2" w:semiHidden="1" w:unhideWhenUsed="1"/>
+    <w:lsdException w:name="Table Classic 3" w:semiHidden="1" w:unhideWhenUsed="1"/>
+    <w:lsdException w:name="Table Classic 4" w:semiHidden="1" w:unhideWhenUsed="1"/>
+    <w:lsdException w:name="Table Colorful 1" w:semiHidden="1" w:unhideWhenUsed="1"/>
+    <w:lsdException w:name="Table Colorful 2" w:semiHidden="1" w:unhideWhenUsed="1"/>
+    <w:lsdException w:name="Table Colorful 3" w:semiHidden="1" w:unhideWhenUsed="1"/>
+    <w:lsdException w:name="Table Columns 1" w:semiHidden="1" w:unhideWhenUsed="1"/>
+    <w:lsdException w:name="Table Columns 2" w:semiHidden="1" w:unhideWhenUsed="1"/>
+    <w:lsdException w:name="Table Columns 3" w:semiHidden="1" w:unhideWhenUsed="1"/>
+    <w:lsdException w:name="Table Columns 4" w:semiHidden="1" w:unhideWhenUsed="1"/>
+    <w:lsdException w:name="Table Columns 5" w:semiHidden="1" w:unhideWhenUsed="1"/>
+    <w:lsdException w:name="Table Grid 1" w:semiHidden="1" w:unhideWhenUsed="1"/>
+    <w:lsdException w:name="Table Grid 2" w:semiHidden="1" w:unhideWhenUsed="1"/>
+    <w:lsdException w:name="Table Grid 3" w:semiHidden="1" w:unhideWhenUsed="1"/>
+    <w:lsdException w:name="Table Grid 4" w:semiHidden="1" w:unhideWhenUsed="1"/>
+    <w:lsdException w:name="Table Grid 5" w:semiHidden="1" w:unhideWhenUsed="1"/>
+    <w:lsdException w:name="Table Grid 6" w:semiHidden="1" w:unhideWhenUsed="1"/>
+    <w:lsdException w:name="Table Grid 7" w:semiHidden="1" w:unhideWhenUsed="1"/>
+    <w:lsdException w:name="Table Grid 8" w:semiHidden="1" w:unhideWhenUsed="1"/>
+    <w:lsdException w:name="Table List 1" w:semiHidden="1" w:unhideWhenUsed="1"/>
+    <w:lsdException w:name="Table List 2" w:semiHidden="1" w:unhideWhenUsed="1"/>
+    <w:lsdException w:name="Table List 3" w:semiHidden="1" w:unhideWhenUsed="1"/>
+    <w:lsdException w:name="Table List 4" w:semiHidden="1" w:unhideWhenUsed="1"/>
+    <w:lsdException w:name="Table List 5" w:semiHidden="1" w:unhideWhenUsed="1"/>
+    <w:lsdException w:name="Table List 6" w:semiHidden="1" w:unhideWhenUsed="1"/>
+    <w:lsdException w:name="Table List 7" w:semiHidden="1" w:unhideWhenUsed="1"/>
+    <w:lsdException w:name="Table List 8" w:semiHidden="1" w:unhideWhenUsed="1"/>
+    <w:lsdException w:name="Table 3D effects 1" w:semiHidden="1" w:unhideWhenUsed="1"/>
+    <w:lsdException w:name="Table 3D effects 2" w:semiHidden="1" w:unhideWhenUsed="1"/>
+    <w:lsdException w:name="Table 3D effects 3" w:semiHidden="1" w:unhideWhenUsed="1"/>
+    <w:lsdException w:name="Table Contemporary" w:semiHidden="1" w:unhideWhenUsed="1"/>
+    <w:lsdException w:name="Table Elegant" w:semiHidden="1" w:unhideWhenUsed="1"/>
+    <w:lsdException w:name="Table Professional" w:semiHidden="1" w:unhideWhenUsed="1"/>
+    <w:lsdException w:name="Table Subtle 1" w:semiHidden="1" w:unhideWhenUsed="1"/>
+    <w:lsdException w:name="Table Subtle 2" w:semiHidden="1" w:unhideWhenUsed="1"/>
+    <w:lsdException w:name="Table Web 1" w:semiHidden="1" w:unhideWhenUsed="1"/>
+    <w:lsdException w:name="Table Web 2" w:semiHidden="1" w:unhideWhenUsed="1"/>
+    <w:lsdException w:name="Table Web 3" w:semiHidden="1" w:unhideWhenUsed="1"/>
+    <w:lsdException w:name="Balloon Text" w:semiHidden="1" w:unhideWhenUsed="1"/>
+    <w:lsdException w:name="Table Grid" w:uiPriority="59"/>
+    <w:lsdException w:name="Table Theme" w:semiHidden="1" w:unhideWhenUsed="1"/>
+    <w:lsdException w:name="Placeholder Text" w:semiHidden="1"/>
+    <w:lsdException w:name="No Spacing" w:uiPriority="1" w:qFormat="1"/>
+    <w:lsdException w:name="Light Shading" w:uiPriority="60"/>
+    <w:lsdException w:name="Light List" w:uiPriority="61"/>
+    <w:lsdException w:name="Light Grid" w:uiPriority="62"/>
+    <w:lsdException w:name="Medium Shading 1" w:uiPriority="63"/>
+    <w:lsdException w:name="Medium Shading 2" w:uiPriority="64"/>
+    <w:lsdException w:name="Medium List 1" w:uiPriority="65"/>
+    <w:lsdException w:name="Medium List 2" w:uiPriority="66"/>
+    <w:lsdException w:name="Medium Grid 1" w:uiPriority="67"/>
+    <w:lsdException w:name="Medium Grid 2" w:uiPriority="68"/>
+    <w:lsdException w:name="Medium Grid 3" w:uiPriority="69"/>
+    <w:lsdException w:name="Dark List" w:uiPriority="70"/>
+    <w:lsdException w:name="Colorful Shading" w:uiPriority="71"/>
+    <w:lsdException w:name="Colorful List" w:uiPriority="72"/>
+    <w:lsdException w:name="Colorful Grid" w:uiPriority="73"/>
+    <w:lsdException w:name="Light Shading Accent 1" w:uiPriority="60"/>
+    <w:lsdException w:name="Light List Accent 1" w:uiPriority="61"/>
+    <w:lsdException w:name="Light Grid Accent 1" w:uiPriority="62"/>
+    <w:lsdException w:name="Medium Shading 1 Accent 1" w:uiPriority="63"/>
+    <w:lsdException w:name="Medium Shading 2 Accent 1" w:uiPriority="64"/>
+    <w:lsdException w:name="Medium List 1 Accent 1" w:uiPriority="65"/>
+    <w:lsdException w:name="Revision" w:semiHidden="1"/>
+    <w:lsdException w:name="List Paragraph" w:uiPriority="34" w:qFormat="1"/>
+    <w:lsdException w:name="Quote" w:uiPriority="29" w:qFormat="1"/>
+    <w:lsdException w:name="Intense Quote" w:uiPriority="30" w:qFormat="1"/>
+    <w:lsdException w:name="Medium List 2 Accent 1" w:uiPriority="66"/>
+    <w:lsdException w:name="Medium Grid 1 Accent 1" w:uiPriority="67"/>
+    <w:lsdException w:name="Medium Grid 2 Accent 1" w:uiPriority="68"/>
+    <w:lsdException w:name="Medium Grid 3 Accent 1" w:uiPriority="69"/>
+    <w:lsdException w:name="Dark List Accent 1" w:uiPriority="70"/>
+    <w:lsdException w:name="Colorful Shading Accent 1" w:uiPriority="71"/>
+    <w:lsdException w:name="Colorful List Accent 1" w:uiPriority="72"/>
+    <w:lsdException w:name="Colorful Grid Accent 1" w:uiPriority="73"/>
+    <w:lsdException w:name="Light Shading Accent 2" w:uiPriority="60"/>
+    <w:lsdException w:name="Light List Accent 2" w:uiPriority="61"/>
+    <w:lsdException w:name="Light Grid Accent 2" w:uiPriority="62"/>
+    <w:lsdException w:name="Medium Shading 1 Accent 2" w:uiPriority="63"/>
+    <w:lsdException w:name="Medium Shading 2 Accent 2" w:uiPriority="64"/>
+    <w:lsdException w:name="Medium List 1 Accent 2" w:uiPriority="65"/>
+    <w:lsdException w:name="Medium List 2 Accent 2" w:uiPriority="66"/>
+    <w:lsdException w:name="Medium Grid 1 Accent 2" w:uiPriority="67"/>
+    <w:lsdException w:name="Medium Grid 2 Accent 2" w:uiPriority="68"/>
+    <w:lsdException w:name="Medium Grid 3 Accent 2" w:uiPriority="69"/>
+    <w:lsdException w:name="Dark List Accent 2" w:uiPriority="70"/>
+    <w:lsdException w:name="Colorful Shading Accent 2" w:uiPriority="71"/>
+    <w:lsdException w:name="Colorful List Accent 2" w:uiPriority="72"/>
+    <w:lsdException w:name="Colorful Grid Accent 2" w:uiPriority="73"/>
+    <w:lsdException w:name="Light Shading Accent 3" w:uiPriority="60"/>
+    <w:lsdException w:name="Light List Accent 3" w:uiPriority="61"/>
+    <w:lsdException w:name="Light Grid Accent 3" w:uiPriority="62"/>
+    <w:lsdException w:name="Medium Shading 1 Accent 3" w:uiPriority="63"/>
+    <w:lsdException w:name="Medium Shading 2 Accent 3" w:uiPriority="64"/>
+    <w:lsdException w:name="Medium List 1 Accent 3" w:uiPriority="65"/>
+    <w:lsdException w:name="Medium List 2 Accent 3" w:uiPriority="66"/>
+    <w:lsdException w:name="Medium Grid 1 Accent 3" w:uiPriority="67"/>
+    <w:lsdException w:name="Medium Grid 2 Accent 3" w:uiPriority="68"/>
+    <w:lsdException w:name="Medium Grid 3 Accent 3" w:uiPriority="69"/>
+    <w:lsdException w:name="Dark List Accent 3" w:uiPriority="70"/>
+    <w:lsdException w:name="Colorful Shading Accent 3" w:uiPriority="71"/>
+    <w:lsdException w:name="Colorful List Accent 3" w:uiPriority="72"/>
+    <w:lsdException w:name="Colorful Grid Accent 3" w:uiPriority="73"/>
+    <w:lsdException w:name="Light Shading Accent 4" w:uiPriority="60"/>
+    <w:lsdException w:name="Light List Accent 4" w:uiPriority="61"/>
+    <w:lsdException w:name="Light Grid Accent 4" w:uiPriority="62"/>
+    <w:lsdException w:name="Medium Shading 1 Accent 4" w:uiPriority="63"/>
+    <w:lsdException w:name="Medium Shading 2 Accent 4" w:uiPriority="64"/>
+    <w:lsdException w:name="Medium List 1 Accent 4" w:uiPriority="65"/>
+    <w:lsdException w:name="Medium List 2 Accent 4" w:uiPriority="66"/>
+    <w:lsdException w:name="Medium Grid 1 Accent 4" w:uiPriority="67"/>
+    <w:lsdException w:name="Medium Grid 2 Accent 4" w:uiPriority="68"/>
+    <w:lsdException w:name="Medium Grid 3 Accent 4" w:uiPriority="69"/>
+    <w:lsdException w:name="Dark List Accent 4" w:uiPriority="70"/>
+    <w:lsdException w:name="Colorful Shading Accent 4" w:uiPriority="71"/>
+    <w:lsdException w:name="Colorful List Accent 4" w:uiPriority="72"/>
+    <w:lsdException w:name="Colorful Grid Accent 4" w:uiPriority="73"/>
+    <w:lsdException w:name="Light Shading Accent 5" w:uiPriority="60"/>
+    <w:lsdException w:name="Light List Accent 5" w:uiPriority="61"/>
+    <w:lsdException w:name="Light Grid Accent 5" w:uiPriority="62"/>
+    <w:lsdException w:name="Medium Shading 1 Accent 5" w:uiPriority="63"/>
+    <w:lsdException w:name="Medium Shading 2 Accent 5" w:uiPriority="64"/>
+    <w:lsdException w:name="Medium List 1 Accent 5" w:uiPriority="65"/>
+    <w:lsdException w:name="Medium List 2 Accent 5" w:uiPriority="66"/>
+    <w:lsdException w:name="Medium Grid 1 Accent 5" w:uiPriority="67"/>
+    <w:lsdException w:name="Medium Grid 2 Accent 5" w:uiPriority="68"/>
+    <w:lsdException w:name="Medium Grid 3 Accent 5" w:uiPriority="69"/>
+    <w:lsdException w:name="Dark List Accent 5" w:uiPriority="70"/>
+    <w:lsdException w:name="Colorful Shading Accent 5" w:uiPriority="71"/>
+    <w:lsdException w:name="Colorful List Accent 5" w:uiPriority="72"/>
+    <w:lsdException w:name="Colorful Grid Accent 5" w:uiPriority="73"/>
+    <w:lsdException w:name="Light Shading Accent 6" w:uiPriority="60"/>
+    <w:lsdException w:name="Light List Accent 6" w:uiPriority="61"/>
+    <w:lsdException w:name="Light Grid Accent 6" w:uiPriority="62"/>
+    <w:lsdException w:name="Medium Shading 1 Accent 6" w:uiPriority="63"/>
+    <w:lsdException w:name="Medium Shading 2 Accent 6" w:uiPriority="64"/>
+    <w:lsdException w:name="Medium List 1 Accent 6" w:uiPriority="65"/>
+    <w:lsdException w:name="Medium List 2 Accent 6" w:uiPriority="66"/>
+    <w:lsdException w:name="Medium Grid 1 Accent 6" w:uiPriority="67"/>
+    <w:lsdException w:name="Medium Grid 2 Accent 6" w:uiPriority="68"/>
+    <w:lsdException w:name="Medium Grid 3 Accent 6" w:uiPriority="69"/>
+    <w:lsdException w:name="Dark List Accent 6" w:uiPriority="70"/>
+    <w:lsdException w:name="Colorful Shading Accent 6" w:uiPriority="71"/>
+    <w:lsdException w:name="Colorful List Accent 6" w:uiPriority="72"/>
+    <w:lsdException w:name="Colorful Grid Accent 6" w:uiPriority="73"/>
+    <w:lsdException w:name="Subtle Emphasis" w:uiPriority="19" w:qFormat="1"/>
+    <w:lsdException w:name="Intense Emphasis" w:uiPriority="21" w:qFormat="1"/>
+    <w:lsdException w:name="Subtle Reference" w:uiPriority="31" w:qFormat="1"/>
+    <w:lsdException w:name="Intense Reference" w:uiPriority="32" w:qFormat="1"/>
+    <w:lsdException w:name="Book Title" w:uiPriority="33" w:qFormat="1"/>
+    <w:lsdException w:name="Bibliography" w:semiHidden="1" w:uiPriority="37" w:unhideWhenUsed="1"/>
+    <w:lsdException w:name="TOC Heading" w:semiHidden="1" w:uiPriority="39" w:unhideWhenUsed="1" w:qFormat="1"/>
+    <w:lsdException w:name="Plain Table 1" w:uiPriority="41"/>
+    <w:lsdException w:name="Plain Table 2" w:uiPriority="42"/>
+    <w:lsdException w:name="Plain Table 3" w:uiPriority="43"/>
+    <w:lsdException w:name="Plain Table 4" w:uiPriority="44"/>
+    <w:lsdException w:name="Plain Table 5" w:uiPriority="45"/>
+    <w:lsdException w:name="Grid Table Light" w:uiPriority="40"/>
+    <w:lsdException w:name="Grid Table 1 Light" w:uiPriority="46"/>
+    <w:lsdException w:name="Grid Table 2" w:uiPriority="47"/>
+    <w:lsdException w:name="Grid Table 3" w:uiPriority="48"/>
+    <w:lsdException w:name="Grid Table 4" w:uiPriority="49"/>
+    <w:lsdException w:name="Grid Table 5 Dark" w:uiPriority="50"/>
+    <w:lsdException w:name="Grid Table 6 Colorful" w:uiPriority="51"/>
+    <w:lsdException w:name="Grid Table 7 Colorful" w:uiPriority="52"/>
+    <w:lsdException w:name="Grid Table 1 Light Accent 1" w:uiPriority="46"/>
+    <w:lsdException w:name="Grid Table 2 Accent 1" w:uiPriority="47"/>
+    <w:lsdException w:name="Grid Table 3 Accent 1" w:uiPriority="48"/>
+    <w:lsdException w:name="Grid Table 4 Accent 1" w:uiPriority="49"/>
+    <w:lsdException w:name="Grid Table 5 Dark Accent 1" w:uiPriority="50"/>
+    <w:lsdException w:name="Grid Table 6 Colorful Accent 1" w:uiPriority="51"/>
+    <w:lsdException w:name="Grid Table 7 Colorful Accent 1" w:uiPriority="52"/>
+    <w:lsdException w:name="Grid Table 1 Light Accent 2" w:uiPriority="46"/>
+    <w:lsdException w:name="Grid Table 2 Accent 2" w:uiPriority="47"/>
+    <w:lsdException w:name="Grid Table 3 Accent 2" w:uiPriority="48"/>
+    <w:lsdException w:name="Grid Table 4 Accent 2" w:uiPriority="49"/>
+    <w:lsdException w:name="Grid Table 5 Dark Accent 2" w:uiPriority="50"/>
+    <w:lsdException w:name="Grid Table 6 Colorful Accent 2" w:uiPriority="51"/>
+    <w:lsdException w:name="Grid Table 7 Colorful Accent 2" w:uiPriority="52"/>
+    <w:lsdException w:name="Grid Table 1 Light Accent 3" w:uiPriority="46"/>
+    <w:lsdException w:name="Grid Table 2 Accent 3" w:uiPriority="47"/>
+    <w:lsdException w:name="Grid Table 3 Accent 3" w:uiPriority="48"/>
+    <w:lsdException w:name="Grid Table 4 Accent 3" w:uiPriority="49"/>
+    <w:lsdException w:name="Grid Table 5 Dark Accent 3" w:uiPriority="50"/>
+    <w:lsdException w:name="Grid Table 6 Colorful Accent 3" w:uiPriority="51"/>
+    <w:lsdException w:name="Grid Table 7 Colorful Accent 3" w:uiPriority="52"/>
+    <w:lsdException w:name="Grid Table 1 Light Accent 4" w:uiPriority="46"/>
+    <w:lsdException w:name="Grid Table 2 Accent 4" w:uiPriority="47"/>
+    <w:lsdException w:name="Grid Table 3 Accent 4" w:uiPriority="48"/>
+    <w:lsdException w:name="Grid Table 4 Accent 4" w:uiPriority="49"/>
+    <w:lsdException w:name="Grid Table 5 Dark Accent 4" w:uiPriority="50"/>
+    <w:lsdException w:name="Grid Table 6 Colorful Accent 4" w:uiPriority="51"/>
+    <w:lsdException w:name="Grid Table 7 Colorful Accent 4" w:uiPriority="52"/>
+    <w:lsdException w:name="Grid Table 1 Light Accent 5" w:uiPriority="46"/>
+    <w:lsdException w:name="Grid Table 2 Accent 5" w:uiPriority="47"/>
+    <w:lsdException w:name="Grid Table 3 Accent 5" w:uiPriority="48"/>
+    <w:lsdException w:name="Grid Table 4 Accent 5" w:uiPriority="49"/>
+    <w:lsdException w:name="Grid Table 5 Dark Accent 5" w:uiPriority="50"/>
+    <w:lsdException w:name="Grid Table 6 Colorful Accent 5" w:uiPriority="51"/>
+    <w:lsdException w:name="Grid Table 7 Colorful Accent 5" w:uiPriority="52"/>
+    <w:lsdException w:name="Grid Table 1 Light Accent 6" w:uiPriority="46"/>
+    <w:lsdException w:name="Grid Table 2 Accent 6" w:uiPriority="47"/>
+    <w:lsdException w:name="Grid Table 3 Accent 6" w:uiPriority="48"/>
+    <w:lsdException w:name="Grid Table 4 Accent 6" w:uiPriority="49"/>
+    <w:lsdException w:name="Grid Table 5 Dark Accent 6" w:uiPriority="50"/>
+    <w:lsdException w:name="Grid Table 6 Colorful Accent 6" w:uiPriority="51"/>
+    <w:lsdException w:name="Grid Table 7 Colorful Accent 6" w:uiPriority="52"/>
+    <w:lsdException w:name="List Table 1 Light" w:uiPriority="46"/>
+    <w:lsdException w:name="List Table 2" w:uiPriority="47"/>
+    <w:lsdException w:name="List Table 3" w:uiPriority="48"/>
+    <w:lsdException w:name="List Table 4" w:uiPriority="49"/>
+    <w:lsdException w:name="List Table 5 Dark" w:uiPriority="50"/>
+    <w:lsdException w:name="List Table 6 Colorful" w:uiPriority="51"/>
+    <w:lsdException w:name="List Table 7 Colorful" w:uiPriority="52"/>
+    <w:lsdException w:name="List Table 1 Light Accent 1" w:uiPriority="46"/>
+    <w:lsdException w:name="List Table 2 Accent 1" w:uiPriority="47"/>
+    <w:lsdException w:name="List Table 3 Accent 1" w:uiPriority="48"/>
+    <w:lsdException w:name="List Table 4 Accent 1" w:uiPriority="49"/>
+    <w:lsdException w:name="List Table 5 Dark Accent 1" w:uiPriority="50"/>
+    <w:lsdException w:name="List Table 6 Colorful Accent 1" w:uiPriority="51"/>
+    <w:lsdException w:name="List Table 7 Colorful Accent 1" w:uiPriority="52"/>
+    <w:lsdException w:name="List Table 1 Light Accent 2" w:uiPriority="46"/>
+    <w:lsdException w:name="List Table 2 Accent 2" w:uiPriority="47"/>
+    <w:lsdException w:name="List Table 3 Accent 2" w:uiPriority="48"/>
+    <w:lsdException w:name="List Table 4 Accent 2" w:uiPriority="49"/>
+    <w:lsdException w:name="List Table 5 Dark Accent 2" w:uiPriority="50"/>
+    <w:lsdException w:name="List Table 6 Colorful Accent 2" w:uiPriority="51"/>
+    <w:lsdException w:name="List Table 7 Colorful Accent 2" w:uiPriority="52"/>
+    <w:lsdException w:name="List Table 1 Light Accent 3" w:uiPriority="46"/>
+    <w:lsdException w:name="List Table 2 Accent 3" w:uiPriority="47"/>
+    <w:lsdException w:name="List Table 3 Accent 3" w:uiPriority="48"/>
+    <w:lsdException w:name="List Table 4 Accent 3" w:uiPriority="49"/>
+    <w:lsdException w:name="List Table 5 Dark Accent 3" w:uiPriority="50"/>
+    <w:lsdException w:name="List Table 6 Colorful Accent 3" w:uiPriority="51"/>
+    <w:lsdException w:name="List Table 7 Colorful Accent 3" w:uiPriority="52"/>
+    <w:lsdException w:name="List Table 1 Light Accent 4" w:uiPriority="46"/>
+    <w:lsdException w:name="List Table 2 Accent 4" w:uiPriority="47"/>
+    <w:lsdException w:name="List Table 3 Accent 4" w:uiPriority="48"/>
+    <w:lsdException w:name="List Table 4 Accent 4" w:uiPriority="49"/>
+    <w:lsdException w:name="List Table 5 Dark Accent 4" w:uiPriority="50"/>
+    <w:lsdException w:name="List Table 6 Colorful Accent 4" w:uiPriority="51"/>
+    <w:lsdException w:name="List Table 7 Colorful Accent 4" w:uiPriority="52"/>
+    <w:lsdException w:name="List Table 1 Light Accent 5" w:uiPriority="46"/>
+    <w:lsdException w:name="List Table 2 Accent 5" w:uiPriority="47"/>
+    <w:lsdException w:name="List Table 3 Accent 5" w:uiPriority="48"/>
+    <w:lsdException w:name="List Table 4 Accent 5" w:uiPriority="49"/>
+    <w:lsdException w:name="List Table 5 Dark Accent 5" w:uiPriority="50"/>
+    <w:lsdException w:name="List Table 6 Colorful Accent 5" w:uiPriority="51"/>
+    <w:lsdException w:name="List Table 7 Colorful Accent 5" w:uiPriority="52"/>
+    <w:lsdException w:name="List Table 1 Light Accent 6" w:uiPriority="46"/>
+    <w:lsdException w:name="List Table 2 Accent 6" w:uiPriority="47"/>
+    <w:lsdException w:name="List Table 3 Accent 6" w:uiPriority="48"/>
+    <w:lsdException w:name="List Table 4 Accent 6" w:uiPriority="49"/>
+    <w:lsdException w:name="List Table 5 Dark Accent 6" w:uiPriority="50"/>
+    <w:lsdException w:name="List Table 6 Colorful Accent 6" w:uiPriority="51"/>
+    <w:lsdException w:name="List Table 7 Colorful Accent 6" w:uiPriority="52"/>
+    <w:lsdException w:name="Mention" w:semiHidden="1" w:unhideWhenUsed="1"/>
+    <w:lsdException w:name="Smart Hyperlink" w:semiHidden="1" w:unhideWhenUsed="1"/>
+    <w:lsdException w:name="Hashtag" w:semiHidden="1" w:unhideWhenUsed="1"/>
+    <w:lsdException w:name="Unresolved Mention" w:semiHidden="1" w:unhideWhenUsed="1"/>
+    <w:lsdException w:name="Smart Link" w:semiHidden="1" w:unhideWhenUsed="1"/>
   </w:latentStyles>
   <w:style w:type="paragraph" w:default="1" w:styleId="Normal">
     <w:name w:val="Normal"/>
@@ -2549,7 +2128,6 @@
     <w:uiPriority w:val="99"/>
     <w:semiHidden/>
     <w:unhideWhenUsed/>
-    <w:qFormat/>
     <w:tblPr>
       <w:tblInd w:w="0" w:type="dxa"/>
       <w:tblCellMar>

</xml_diff>